<commit_message>
adapt functions, extend report
</commit_message>
<xml_diff>
--- a/Abschlussbericht/Abschlussbericht_Folger_Tran.docx
+++ b/Abschlussbericht/Abschlussbericht_Folger_Tran.docx
@@ -1,6 +1,6 @@
 
 <file path=word/document.xml><?xml version="1.0" encoding="utf-8"?>
-<w:document xmlns:wpc="http://schemas.microsoft.com/office/word/2010/wordprocessingCanvas" xmlns:cx="http://schemas.microsoft.com/office/drawing/2014/chartex" xmlns:cx1="http://schemas.microsoft.com/office/drawing/2015/9/8/chartex" xmlns:cx2="http://schemas.microsoft.com/office/drawing/2015/10/21/chartex" xmlns:cx3="http://schemas.microsoft.com/office/drawing/2016/5/9/chartex" xmlns:cx4="http://schemas.microsoft.com/office/drawing/2016/5/10/chartex" xmlns:cx5="http://schemas.microsoft.com/office/drawing/2016/5/11/chartex" xmlns:cx6="http://schemas.microsoft.com/office/drawing/2016/5/12/chartex" xmlns:cx7="http://schemas.microsoft.com/office/drawing/2016/5/13/chartex" xmlns:cx8="http://schemas.microsoft.com/office/drawing/2016/5/14/chartex" xmlns:mc="http://schemas.openxmlformats.org/markup-compatibility/2006" xmlns:aink="http://schemas.microsoft.com/office/drawing/2016/ink" xmlns:am3d="http://schemas.microsoft.com/office/drawing/2017/model3d" xmlns:o="urn:schemas-microsoft-com:office:office" xmlns:r="http://schemas.openxmlformats.org/officeDocument/2006/relationships" xmlns:m="http://schemas.openxmlformats.org/officeDocument/2006/math" xmlns:v="urn:schemas-microsoft-com:vml" xmlns:wp14="http://schemas.microsoft.com/office/word/2010/wordprocessingDrawing" xmlns:wp="http://schemas.openxmlformats.org/drawingml/2006/wordprocessingDrawing" xmlns:w10="urn:schemas-microsoft-com:office:word" xmlns:w="http://schemas.openxmlformats.org/wordprocessingml/2006/main" xmlns:w14="http://schemas.microsoft.com/office/word/2010/wordml" xmlns:w15="http://schemas.microsoft.com/office/word/2012/wordml" xmlns:w16cid="http://schemas.microsoft.com/office/word/2016/wordml/cid" xmlns:w16se="http://schemas.microsoft.com/office/word/2015/wordml/symex" xmlns:wpg="http://schemas.microsoft.com/office/word/2010/wordprocessingGroup" xmlns:wpi="http://schemas.microsoft.com/office/word/2010/wordprocessingInk" xmlns:wne="http://schemas.microsoft.com/office/word/2006/wordml" xmlns:wps="http://schemas.microsoft.com/office/word/2010/wordprocessingShape" mc:Ignorable="w14 w15 w16se w16cid wp14">
+<w:document xmlns:wpc="http://schemas.microsoft.com/office/word/2010/wordprocessingCanvas" xmlns:cx="http://schemas.microsoft.com/office/drawing/2014/chartex" xmlns:cx1="http://schemas.microsoft.com/office/drawing/2015/9/8/chartex" xmlns:mc="http://schemas.openxmlformats.org/markup-compatibility/2006" xmlns:o="urn:schemas-microsoft-com:office:office" xmlns:r="http://schemas.openxmlformats.org/officeDocument/2006/relationships" xmlns:m="http://schemas.openxmlformats.org/officeDocument/2006/math" xmlns:v="urn:schemas-microsoft-com:vml" xmlns:wp14="http://schemas.microsoft.com/office/word/2010/wordprocessingDrawing" xmlns:wp="http://schemas.openxmlformats.org/drawingml/2006/wordprocessingDrawing" xmlns:w10="urn:schemas-microsoft-com:office:word" xmlns:w="http://schemas.openxmlformats.org/wordprocessingml/2006/main" xmlns:w14="http://schemas.microsoft.com/office/word/2010/wordml" xmlns:w15="http://schemas.microsoft.com/office/word/2012/wordml" xmlns:w16se="http://schemas.microsoft.com/office/word/2015/wordml/symex" xmlns:wpg="http://schemas.microsoft.com/office/word/2010/wordprocessingGroup" xmlns:wpi="http://schemas.microsoft.com/office/word/2010/wordprocessingInk" xmlns:wne="http://schemas.microsoft.com/office/word/2006/wordml" xmlns:wps="http://schemas.microsoft.com/office/word/2010/wordprocessingShape" mc:Ignorable="w14 w15 w16se wp14">
   <w:body>
     <w:p>
       <w:pPr>
@@ -41,7 +41,21 @@
         <w:rPr>
           <w:lang w:val="de-DE"/>
         </w:rPr>
-        <w:t>Florian Folger, Henry Tran</w:t>
+        <w:t xml:space="preserve">Florian </w:t>
+      </w:r>
+      <w:proofErr w:type="spellStart"/>
+      <w:r>
+        <w:rPr>
+          <w:lang w:val="de-DE"/>
+        </w:rPr>
+        <w:t>Folger</w:t>
+      </w:r>
+      <w:proofErr w:type="spellEnd"/>
+      <w:r>
+        <w:rPr>
+          <w:lang w:val="de-DE"/>
+        </w:rPr>
+        <w:t>, Henry Tran</w:t>
       </w:r>
     </w:p>
     <w:p>
@@ -112,7 +126,6 @@
         </w:rPr>
         <w:t xml:space="preserve">, </w:t>
       </w:r>
-      <w:proofErr w:type="gramStart"/>
       <w:r>
         <w:rPr>
           <w:lang w:val="de-DE"/>
@@ -123,14 +136,7 @@
         <w:rPr>
           <w:lang w:val="de-DE"/>
         </w:rPr>
-        <w:t xml:space="preserve"> -</w:t>
-      </w:r>
-      <w:proofErr w:type="gramEnd"/>
-      <w:r>
-        <w:rPr>
-          <w:lang w:val="de-DE"/>
-        </w:rPr>
-        <w:t xml:space="preserve"> </w:t>
+        <w:t xml:space="preserve"> - </w:t>
       </w:r>
       <w:hyperlink r:id="rId8" w:history="1">
         <w:r>
@@ -141,40 +147,66 @@
           <w:t>folger@hm.edu</w:t>
         </w:r>
       </w:hyperlink>
+      <w:r>
+        <w:rPr>
+          <w:rStyle w:val="Hyperlink"/>
+          <w:lang w:val="de-DE"/>
+        </w:rPr>
+        <w:t xml:space="preserve"> htran@hm.edu</w:t>
+      </w:r>
     </w:p>
     <w:p>
       <w:pPr>
         <w:jc w:val="center"/>
         <w:rPr>
-          <w:lang w:val="de-DE"/>
-        </w:rPr>
-      </w:pPr>
+          <w:lang w:val="en-US"/>
+        </w:rPr>
+      </w:pPr>
+      <w:proofErr w:type="spellStart"/>
       <w:r>
         <w:rPr>
           <w:b/>
-          <w:lang w:val="de-DE"/>
-        </w:rPr>
-        <w:t xml:space="preserve">Modul </w:t>
-      </w:r>
+          <w:lang w:val="en-US"/>
+        </w:rPr>
+        <w:t>Modul</w:t>
+      </w:r>
+      <w:proofErr w:type="spellEnd"/>
+      <w:r>
+        <w:rPr>
+          <w:b/>
+          <w:lang w:val="en-US"/>
+        </w:rPr>
+        <w:t xml:space="preserve"> </w:t>
+      </w:r>
+      <w:proofErr w:type="spellStart"/>
       <w:r>
         <w:rPr>
           <w:b/>
           <w:i/>
-          <w:lang w:val="de-DE"/>
-        </w:rPr>
-        <w:t>Projektstudium Navigation</w:t>
-      </w:r>
+          <w:lang w:val="en-US"/>
+        </w:rPr>
+        <w:t>Projektstudium</w:t>
+      </w:r>
+      <w:proofErr w:type="spellEnd"/>
       <w:r>
         <w:rPr>
           <w:b/>
-          <w:lang w:val="de-DE"/>
+          <w:i/>
+          <w:lang w:val="en-US"/>
+        </w:rPr>
+        <w:t xml:space="preserve"> Navigation</w:t>
+      </w:r>
+      <w:r>
+        <w:rPr>
+          <w:b/>
+          <w:lang w:val="en-US"/>
         </w:rPr>
         <w:t xml:space="preserve"> </w:t>
       </w:r>
       <w:r>
         <w:rPr>
           <w:b/>
-          <w:lang w:val="de-DE"/>
+          <w:lang w:val="en-US"/>
         </w:rPr>
         <w:br/>
       </w:r>
@@ -184,7 +216,7 @@
         <w:jc w:val="center"/>
         <w:rPr>
           <w:b/>
-          <w:lang w:val="de-DE"/>
+          <w:lang w:val="en-US"/>
         </w:rPr>
       </w:pPr>
     </w:p>
@@ -192,81 +224,103 @@
       <w:pPr>
         <w:pStyle w:val="Keywords"/>
         <w:rPr>
-          <w:lang w:val="de-DE"/>
+          <w:lang w:val="en-US"/>
         </w:rPr>
       </w:pPr>
       <w:r>
         <w:rPr>
           <w:b/>
-          <w:lang w:val="de-DE"/>
+          <w:lang w:val="en-US"/>
         </w:rPr>
         <w:t xml:space="preserve">KEY WORDS: </w:t>
       </w:r>
       <w:r>
         <w:rPr>
-          <w:lang w:val="de-DE"/>
+          <w:lang w:val="en-US"/>
         </w:rPr>
         <w:t>(</w:t>
       </w:r>
       <w:proofErr w:type="spellStart"/>
       <w:r>
         <w:rPr>
-          <w:lang w:val="de-DE"/>
+          <w:lang w:val="en-US"/>
         </w:rPr>
         <w:t>MobileSim</w:t>
       </w:r>
       <w:proofErr w:type="spellEnd"/>
       <w:r>
         <w:rPr>
-          <w:lang w:val="de-DE"/>
+          <w:lang w:val="en-US"/>
         </w:rPr>
         <w:t xml:space="preserve">, </w:t>
       </w:r>
       <w:proofErr w:type="spellStart"/>
       <w:r>
         <w:rPr>
-          <w:lang w:val="de-DE"/>
+          <w:lang w:val="en-US"/>
         </w:rPr>
         <w:t>Matlab</w:t>
       </w:r>
       <w:proofErr w:type="spellEnd"/>
       <w:r>
         <w:rPr>
-          <w:lang w:val="de-DE"/>
+          <w:lang w:val="en-US"/>
         </w:rPr>
         <w:t xml:space="preserve">, Sonar, </w:t>
       </w:r>
       <w:proofErr w:type="spellStart"/>
       <w:r>
         <w:rPr>
-          <w:lang w:val="de-DE"/>
+          <w:lang w:val="en-US"/>
         </w:rPr>
         <w:t>Lokalistation</w:t>
       </w:r>
       <w:proofErr w:type="spellEnd"/>
       <w:r>
         <w:rPr>
-          <w:lang w:val="de-DE"/>
+          <w:lang w:val="en-US"/>
         </w:rPr>
         <w:t xml:space="preserve">, Mapping, </w:t>
       </w:r>
       <w:proofErr w:type="spellStart"/>
       <w:r>
         <w:rPr>
-          <w:lang w:val="de-DE"/>
+          <w:lang w:val="en-US"/>
         </w:rPr>
         <w:t>OccupancyGrid</w:t>
       </w:r>
       <w:proofErr w:type="spellEnd"/>
       <w:r>
         <w:rPr>
-          <w:lang w:val="de-DE"/>
-        </w:rPr>
-        <w:t>, autonomes Fahren</w:t>
-      </w:r>
-      <w:r>
-        <w:rPr>
-          <w:lang w:val="de-DE"/>
+          <w:lang w:val="en-US"/>
+        </w:rPr>
+        <w:t xml:space="preserve">, </w:t>
+      </w:r>
+      <w:proofErr w:type="spellStart"/>
+      <w:r>
+        <w:rPr>
+          <w:lang w:val="en-US"/>
+        </w:rPr>
+        <w:t>autonomes</w:t>
+      </w:r>
+      <w:proofErr w:type="spellEnd"/>
+      <w:r>
+        <w:rPr>
+          <w:lang w:val="en-US"/>
+        </w:rPr>
+        <w:t xml:space="preserve"> </w:t>
+      </w:r>
+      <w:proofErr w:type="spellStart"/>
+      <w:r>
+        <w:rPr>
+          <w:lang w:val="en-US"/>
+        </w:rPr>
+        <w:t>Fahren</w:t>
+      </w:r>
+      <w:proofErr w:type="spellEnd"/>
+      <w:r>
+        <w:rPr>
+          <w:lang w:val="en-US"/>
         </w:rPr>
         <w:t>)</w:t>
       </w:r>
@@ -288,7 +342,7 @@
           <w:tab w:val="left" w:pos="8640"/>
         </w:tabs>
         <w:rPr>
-          <w:lang w:val="de-DE"/>
+          <w:lang w:val="en-US"/>
         </w:rPr>
       </w:pPr>
     </w:p>
@@ -309,7 +363,7 @@
           <w:tab w:val="left" w:pos="8640"/>
         </w:tabs>
         <w:rPr>
-          <w:lang w:val="de-DE"/>
+          <w:lang w:val="en-US"/>
         </w:rPr>
       </w:pPr>
     </w:p>
@@ -902,21 +956,7 @@
         <w:rPr>
           <w:lang w:val="de-DE"/>
         </w:rPr>
-        <w:t xml:space="preserve">die Entwicklung der verschiedenen </w:t>
-      </w:r>
-      <w:proofErr w:type="gramStart"/>
-      <w:r>
-        <w:rPr>
-          <w:lang w:val="de-DE"/>
-        </w:rPr>
-        <w:t>Algorithmen</w:t>
-      </w:r>
-      <w:proofErr w:type="gramEnd"/>
-      <w:r>
-        <w:rPr>
-          <w:lang w:val="de-DE"/>
-        </w:rPr>
-        <w:t xml:space="preserve"> welche unser Roboter ausführen kann, leisten wir einen Beitrag zur Forschung im Bereich der Robotik. Diese wurden in MATLAB implementiert </w:t>
+        <w:t xml:space="preserve">die Entwicklung der verschiedenen Algorithmen welche unser Roboter ausführen kann, leisten wir einen Beitrag zur Forschung im Bereich der Robotik. Diese wurden in MATLAB implementiert </w:t>
       </w:r>
     </w:p>
     <w:p>
@@ -1146,13 +1186,27 @@
         <w:rPr>
           <w:lang w:val="de-DE"/>
         </w:rPr>
-        <w:t xml:space="preserve">r Daten seines Vortriebsystems. (Joachim Hertzberg, Kai Lingemann, Andreas </w:t>
+        <w:t xml:space="preserve">r Daten seines Vortriebsystems. (Joachim Hertzberg, Kai </w:t>
       </w:r>
       <w:proofErr w:type="spellStart"/>
       <w:r>
         <w:rPr>
           <w:lang w:val="de-DE"/>
         </w:rPr>
+        <w:t>Lingemann</w:t>
+      </w:r>
+      <w:proofErr w:type="spellEnd"/>
+      <w:r>
+        <w:rPr>
+          <w:lang w:val="de-DE"/>
+        </w:rPr>
+        <w:t xml:space="preserve">, Andreas </w:t>
+      </w:r>
+      <w:proofErr w:type="spellStart"/>
+      <w:r>
+        <w:rPr>
+          <w:lang w:val="de-DE"/>
+        </w:rPr>
         <w:t>Nüchter</w:t>
       </w:r>
       <w:proofErr w:type="spellEnd"/>
@@ -1230,7 +1284,23 @@
           <w:i/>
           <w:lang w:val="de-DE"/>
         </w:rPr>
-        <w:t xml:space="preserve"> Grid:</w:t>
+        <w:t xml:space="preserve"> </w:t>
+      </w:r>
+      <w:proofErr w:type="spellStart"/>
+      <w:r>
+        <w:rPr>
+          <w:i/>
+          <w:lang w:val="de-DE"/>
+        </w:rPr>
+        <w:t>Grid</w:t>
+      </w:r>
+      <w:proofErr w:type="spellEnd"/>
+      <w:r>
+        <w:rPr>
+          <w:i/>
+          <w:lang w:val="de-DE"/>
+        </w:rPr>
+        <w:t>:</w:t>
       </w:r>
       <w:r>
         <w:rPr>
@@ -1337,7 +1407,19 @@
         <w:rPr>
           <w:lang w:val="de-DE"/>
         </w:rPr>
-        <w:t>. Dieser wird mit „t“ bezeichnet. Zur klaren Unterscheidung und Erkennung eines Richtungswinkel werden diese mit</w:t>
+        <w:t>. Dieser wird mit „t“ bezeichnet. Zur klaren Unterscheidung und Erkennung eines Richtungswinkel</w:t>
+      </w:r>
+      <w:r>
+        <w:rPr>
+          <w:lang w:val="de-DE"/>
+        </w:rPr>
+        <w:t>s</w:t>
+      </w:r>
+      <w:r>
+        <w:rPr>
+          <w:lang w:val="de-DE"/>
+        </w:rPr>
+        <w:t xml:space="preserve"> werden diese mit</w:t>
       </w:r>
       <w:r>
         <w:rPr>
@@ -1638,6 +1720,56 @@
         <w:rPr>
           <w:lang w:val="de-DE"/>
         </w:rPr>
+        <w:t xml:space="preserve"> gemessene Distanzen zur Wand </w:t>
+      </w:r>
+      <m:oMath>
+        <m:d>
+          <m:dPr>
+            <m:ctrlPr>
+              <w:rPr>
+                <w:rFonts w:ascii="Cambria Math" w:hAnsi="Cambria Math"/>
+                <w:i/>
+                <w:lang w:val="de-DE"/>
+              </w:rPr>
+            </m:ctrlPr>
+          </m:dPr>
+          <m:e>
+            <m:sSub>
+              <m:sSubPr>
+                <m:ctrlPr>
+                  <w:rPr>
+                    <w:rFonts w:ascii="Cambria Math" w:hAnsi="Cambria Math"/>
+                    <w:i/>
+                    <w:lang w:val="de-DE"/>
+                  </w:rPr>
+                </m:ctrlPr>
+              </m:sSubPr>
+              <m:e>
+                <m:r>
+                  <w:rPr>
+                    <w:rFonts w:ascii="Cambria Math" w:hAnsi="Cambria Math"/>
+                    <w:lang w:val="de-DE"/>
+                  </w:rPr>
+                  <m:t>d</m:t>
+                </m:r>
+              </m:e>
+              <m:sub>
+                <m:r>
+                  <w:rPr>
+                    <w:rFonts w:ascii="Cambria Math" w:hAnsi="Cambria Math"/>
+                    <w:lang w:val="de-DE"/>
+                  </w:rPr>
+                  <m:t>s</m:t>
+                </m:r>
+              </m:sub>
+            </m:sSub>
+          </m:e>
+        </m:d>
+      </m:oMath>
+      <w:r>
+        <w:rPr>
+          <w:lang w:val="de-DE"/>
+        </w:rPr>
         <w:t xml:space="preserve">, Ausrichtungswinkel </w:t>
       </w:r>
       <m:oMath>
@@ -1666,14 +1798,11 @@
       </w:r>
       <m:oMath>
         <m:r>
-          <m:rPr>
-            <m:sty m:val="p"/>
-          </m:rPr>
           <w:rPr>
             <w:rFonts w:ascii="Cambria Math" w:hAnsi="Cambria Math"/>
             <w:lang w:val="de-DE"/>
           </w:rPr>
-          <m:t>β</m:t>
+          <m:t>θ</m:t>
         </m:r>
       </m:oMath>
       <w:r>
@@ -1685,15 +1814,140 @@
     </w:p>
     <w:p>
       <w:pPr>
-        <w:rPr>
-          <w:lang w:val="de-DE"/>
-        </w:rPr>
-      </w:pPr>
-    </w:p>
-    <w:p>
-      <w:pPr>
-        <w:rPr>
-          <w:lang w:val="en-US"/>
+        <w:keepNext/>
+      </w:pPr>
+      <w:r>
+        <w:rPr>
+          <w:noProof/>
+          <w:lang w:val="de-DE" w:eastAsia="de-DE"/>
+        </w:rPr>
+        <w:drawing>
+          <wp:inline distT="0" distB="0" distL="0" distR="0" wp14:anchorId="1BFB22D0" wp14:editId="0C735956">
+            <wp:extent cx="2950210" cy="2415540"/>
+            <wp:effectExtent l="0" t="0" r="2540" b="3810"/>
+            <wp:docPr id="3" name="Grafik 3" descr="C:\Users\Sysadmin\Desktop\WS2018_projNav\Abschlussbericht\Koppelnavigation.PNG"/>
+            <wp:cNvGraphicFramePr>
+              <a:graphicFrameLocks xmlns:a="http://schemas.openxmlformats.org/drawingml/2006/main" noChangeAspect="1"/>
+            </wp:cNvGraphicFramePr>
+            <a:graphic xmlns:a="http://schemas.openxmlformats.org/drawingml/2006/main">
+              <a:graphicData uri="http://schemas.openxmlformats.org/drawingml/2006/picture">
+                <pic:pic xmlns:pic="http://schemas.openxmlformats.org/drawingml/2006/picture">
+                  <pic:nvPicPr>
+                    <pic:cNvPr id="0" name="Picture 3" descr="C:\Users\Sysadmin\Desktop\WS2018_projNav\Abschlussbericht\Koppelnavigation.PNG"/>
+                    <pic:cNvPicPr>
+                      <a:picLocks noChangeAspect="1" noChangeArrowheads="1"/>
+                    </pic:cNvPicPr>
+                  </pic:nvPicPr>
+                  <pic:blipFill>
+                    <a:blip r:embed="rId9">
+                      <a:extLst>
+                        <a:ext uri="{28A0092B-C50C-407E-A947-70E740481C1C}">
+                          <a14:useLocalDpi xmlns:a14="http://schemas.microsoft.com/office/drawing/2010/main" val="0"/>
+                        </a:ext>
+                      </a:extLst>
+                    </a:blip>
+                    <a:srcRect/>
+                    <a:stretch>
+                      <a:fillRect/>
+                    </a:stretch>
+                  </pic:blipFill>
+                  <pic:spPr bwMode="auto">
+                    <a:xfrm>
+                      <a:off x="0" y="0"/>
+                      <a:ext cx="2950210" cy="2415540"/>
+                    </a:xfrm>
+                    <a:prstGeom prst="rect">
+                      <a:avLst/>
+                    </a:prstGeom>
+                    <a:noFill/>
+                    <a:ln>
+                      <a:noFill/>
+                    </a:ln>
+                  </pic:spPr>
+                </pic:pic>
+              </a:graphicData>
+            </a:graphic>
+          </wp:inline>
+        </w:drawing>
+      </w:r>
+    </w:p>
+    <w:p>
+      <w:pPr>
+        <w:pStyle w:val="Beschriftung"/>
+        <w:rPr>
+          <w:lang w:val="de-DE"/>
+        </w:rPr>
+      </w:pPr>
+      <w:proofErr w:type="spellStart"/>
+      <w:r>
+        <w:t>Abbildung</w:t>
+      </w:r>
+      <w:proofErr w:type="spellEnd"/>
+      <w:r>
+        <w:t xml:space="preserve"> </w:t>
+      </w:r>
+      <w:r>
+        <w:fldChar w:fldCharType="begin"/>
+      </w:r>
+      <w:r>
+        <w:instrText xml:space="preserve"> SEQ Abbildung \* ARABIC </w:instrText>
+      </w:r>
+      <w:r>
+        <w:fldChar w:fldCharType="separate"/>
+      </w:r>
+      <w:r>
+        <w:rPr>
+          <w:noProof/>
+        </w:rPr>
+        <w:t>1</w:t>
+      </w:r>
+      <w:r>
+        <w:fldChar w:fldCharType="end"/>
+      </w:r>
+      <w:r>
+        <w:t xml:space="preserve"> – </w:t>
+      </w:r>
+      <w:proofErr w:type="spellStart"/>
+      <w:r>
+        <w:t>Koppelnavigation</w:t>
+      </w:r>
+      <w:proofErr w:type="spellEnd"/>
+      <w:r>
+        <w:t xml:space="preserve"> </w:t>
+      </w:r>
+      <w:proofErr w:type="spellStart"/>
+      <w:r>
+        <w:t>mit</w:t>
+      </w:r>
+      <w:proofErr w:type="spellEnd"/>
+      <w:r>
+        <w:t xml:space="preserve"> </w:t>
+      </w:r>
+      <w:proofErr w:type="spellStart"/>
+      <w:r>
+        <w:t>polarem</w:t>
+      </w:r>
+      <w:proofErr w:type="spellEnd"/>
+      <w:r>
+        <w:t xml:space="preserve"> </w:t>
+      </w:r>
+      <w:proofErr w:type="spellStart"/>
+      <w:r>
+        <w:t>Anhängen</w:t>
+      </w:r>
+      <w:proofErr w:type="spellEnd"/>
+    </w:p>
+    <w:p>
+      <w:pPr>
+        <w:rPr>
+          <w:lang w:val="de-DE"/>
+        </w:rPr>
+      </w:pPr>
+    </w:p>
+    <w:p>
+      <w:pPr>
+        <w:rPr>
+          <w:lang w:val="de-DE"/>
         </w:rPr>
       </w:pPr>
       <m:oMathPara>
@@ -1761,7 +2015,7 @@
                       <w:rFonts w:ascii="Cambria Math" w:hAnsi="Cambria Math"/>
                       <w:lang w:val="de-DE"/>
                     </w:rPr>
-                    <m:t>d</m:t>
+                    <m:t>(d</m:t>
                   </m:r>
                 </m:e>
                 <m:sub>
@@ -1779,7 +2033,94 @@
                   <w:rFonts w:ascii="Cambria Math" w:hAnsi="Cambria Math"/>
                   <w:lang w:val="de-DE"/>
                 </w:rPr>
-                <m:t>*</m:t>
+                <m:t>+</m:t>
+              </m:r>
+              <m:rad>
+                <m:radPr>
+                  <m:degHide m:val="1"/>
+                  <m:ctrlPr>
+                    <w:rPr>
+                      <w:rFonts w:ascii="Cambria Math" w:hAnsi="Cambria Math"/>
+                      <w:i/>
+                      <w:lang w:val="de-DE"/>
+                    </w:rPr>
+                  </m:ctrlPr>
+                </m:radPr>
+                <m:deg/>
+                <m:e>
+                  <m:sSub>
+                    <m:sSubPr>
+                      <m:ctrlPr>
+                        <w:rPr>
+                          <w:rFonts w:ascii="Cambria Math" w:hAnsi="Cambria Math"/>
+                          <w:i/>
+                          <w:lang w:val="de-DE"/>
+                        </w:rPr>
+                      </m:ctrlPr>
+                    </m:sSubPr>
+                    <m:e>
+                      <m:r>
+                        <w:rPr>
+                          <w:rFonts w:ascii="Cambria Math" w:hAnsi="Cambria Math"/>
+                          <w:lang w:val="de-DE"/>
+                        </w:rPr>
+                        <m:t>x</m:t>
+                      </m:r>
+                    </m:e>
+                    <m:sub>
+                      <m:r>
+                        <w:rPr>
+                          <w:rFonts w:ascii="Cambria Math" w:hAnsi="Cambria Math"/>
+                          <w:lang w:val="de-DE"/>
+                        </w:rPr>
+                        <m:t>s</m:t>
+                      </m:r>
+                    </m:sub>
+                  </m:sSub>
+                  <m:r>
+                    <w:rPr>
+                      <w:rFonts w:ascii="Cambria Math" w:hAnsi="Cambria Math"/>
+                      <w:lang w:val="de-DE"/>
+                    </w:rPr>
+                    <m:t>+</m:t>
+                  </m:r>
+                  <m:sSub>
+                    <m:sSubPr>
+                      <m:ctrlPr>
+                        <w:rPr>
+                          <w:rFonts w:ascii="Cambria Math" w:hAnsi="Cambria Math"/>
+                          <w:i/>
+                          <w:lang w:val="de-DE"/>
+                        </w:rPr>
+                      </m:ctrlPr>
+                    </m:sSubPr>
+                    <m:e>
+                      <m:r>
+                        <w:rPr>
+                          <w:rFonts w:ascii="Cambria Math" w:hAnsi="Cambria Math"/>
+                          <w:lang w:val="de-DE"/>
+                        </w:rPr>
+                        <m:t>y</m:t>
+                      </m:r>
+                    </m:e>
+                    <m:sub>
+                      <m:r>
+                        <w:rPr>
+                          <w:rFonts w:ascii="Cambria Math" w:hAnsi="Cambria Math"/>
+                          <w:lang w:val="de-DE"/>
+                        </w:rPr>
+                        <m:t>s</m:t>
+                      </m:r>
+                    </m:sub>
+                  </m:sSub>
+                </m:e>
+              </m:rad>
+              <m:r>
+                <w:rPr>
+                  <w:rFonts w:ascii="Cambria Math" w:hAnsi="Cambria Math"/>
+                  <w:lang w:val="de-DE"/>
+                </w:rPr>
+                <m:t>)*</m:t>
               </m:r>
               <m:func>
                 <m:funcPr>
@@ -1843,7 +2184,7 @@
                           <w:rFonts w:ascii="Cambria Math" w:hAnsi="Cambria Math"/>
                           <w:lang w:val="de-DE"/>
                         </w:rPr>
-                        <m:t>β</m:t>
+                        <m:t>θ</m:t>
                       </m:r>
                     </m:e>
                   </m:d>
@@ -1962,7 +2303,7 @@
                       <w:rFonts w:ascii="Cambria Math" w:hAnsi="Cambria Math"/>
                       <w:lang w:val="de-DE"/>
                     </w:rPr>
-                    <m:t>d</m:t>
+                    <m:t>(d</m:t>
                   </m:r>
                 </m:e>
                 <m:sub>
@@ -1980,7 +2321,94 @@
                   <w:rFonts w:ascii="Cambria Math" w:hAnsi="Cambria Math"/>
                   <w:lang w:val="de-DE"/>
                 </w:rPr>
-                <m:t>*</m:t>
+                <m:t>+</m:t>
+              </m:r>
+              <m:rad>
+                <m:radPr>
+                  <m:degHide m:val="1"/>
+                  <m:ctrlPr>
+                    <w:rPr>
+                      <w:rFonts w:ascii="Cambria Math" w:hAnsi="Cambria Math"/>
+                      <w:i/>
+                      <w:lang w:val="de-DE"/>
+                    </w:rPr>
+                  </m:ctrlPr>
+                </m:radPr>
+                <m:deg/>
+                <m:e>
+                  <m:sSub>
+                    <m:sSubPr>
+                      <m:ctrlPr>
+                        <w:rPr>
+                          <w:rFonts w:ascii="Cambria Math" w:hAnsi="Cambria Math"/>
+                          <w:i/>
+                          <w:lang w:val="de-DE"/>
+                        </w:rPr>
+                      </m:ctrlPr>
+                    </m:sSubPr>
+                    <m:e>
+                      <m:r>
+                        <w:rPr>
+                          <w:rFonts w:ascii="Cambria Math" w:hAnsi="Cambria Math"/>
+                          <w:lang w:val="de-DE"/>
+                        </w:rPr>
+                        <m:t>x</m:t>
+                      </m:r>
+                    </m:e>
+                    <m:sub>
+                      <m:r>
+                        <w:rPr>
+                          <w:rFonts w:ascii="Cambria Math" w:hAnsi="Cambria Math"/>
+                          <w:lang w:val="de-DE"/>
+                        </w:rPr>
+                        <m:t>s</m:t>
+                      </m:r>
+                    </m:sub>
+                  </m:sSub>
+                  <m:r>
+                    <w:rPr>
+                      <w:rFonts w:ascii="Cambria Math" w:hAnsi="Cambria Math"/>
+                      <w:lang w:val="de-DE"/>
+                    </w:rPr>
+                    <m:t>+</m:t>
+                  </m:r>
+                  <m:sSub>
+                    <m:sSubPr>
+                      <m:ctrlPr>
+                        <w:rPr>
+                          <w:rFonts w:ascii="Cambria Math" w:hAnsi="Cambria Math"/>
+                          <w:i/>
+                          <w:lang w:val="de-DE"/>
+                        </w:rPr>
+                      </m:ctrlPr>
+                    </m:sSubPr>
+                    <m:e>
+                      <m:r>
+                        <w:rPr>
+                          <w:rFonts w:ascii="Cambria Math" w:hAnsi="Cambria Math"/>
+                          <w:lang w:val="de-DE"/>
+                        </w:rPr>
+                        <m:t>y</m:t>
+                      </m:r>
+                    </m:e>
+                    <m:sub>
+                      <m:r>
+                        <w:rPr>
+                          <w:rFonts w:ascii="Cambria Math" w:hAnsi="Cambria Math"/>
+                          <w:lang w:val="de-DE"/>
+                        </w:rPr>
+                        <m:t>s</m:t>
+                      </m:r>
+                    </m:sub>
+                  </m:sSub>
+                </m:e>
+              </m:rad>
+              <m:r>
+                <w:rPr>
+                  <w:rFonts w:ascii="Cambria Math" w:hAnsi="Cambria Math"/>
+                  <w:lang w:val="de-DE"/>
+                </w:rPr>
+                <m:t>)*</m:t>
               </m:r>
               <m:func>
                 <m:funcPr>
@@ -2029,27 +2457,7 @@
                           <w:rFonts w:ascii="Cambria Math" w:hAnsi="Cambria Math"/>
                           <w:lang w:val="de-DE"/>
                         </w:rPr>
-                        <m:t>α</m:t>
-                      </m:r>
-                      <m:r>
-                        <m:rPr>
-                          <m:sty m:val="p"/>
-                        </m:rPr>
-                        <w:rPr>
-                          <w:rFonts w:ascii="Cambria Math" w:hAnsi="Cambria Math"/>
-                          <w:lang w:val="de-DE"/>
-                        </w:rPr>
-                        <m:t>+</m:t>
-                      </m:r>
-                      <m:r>
-                        <m:rPr>
-                          <m:sty m:val="p"/>
-                        </m:rPr>
-                        <w:rPr>
-                          <w:rFonts w:ascii="Cambria Math" w:hAnsi="Cambria Math"/>
-                          <w:lang w:val="de-DE"/>
-                        </w:rPr>
-                        <m:t>β</m:t>
+                        <m:t>α+θ</m:t>
                       </m:r>
                     </m:e>
                   </m:d>
@@ -2114,7 +2522,21 @@
       </w:r>
       <w:r>
         <w:tab/>
-        <w:t xml:space="preserve">Formel </w:t>
+      </w:r>
+    </w:p>
+    <w:p>
+      <w:pPr>
+        <w:pStyle w:val="Beschriftung"/>
+      </w:pPr>
+      <w:bookmarkStart w:id="0" w:name="_GoBack"/>
+      <w:bookmarkEnd w:id="0"/>
+      <w:proofErr w:type="spellStart"/>
+      <w:r>
+        <w:t>Formel</w:t>
+      </w:r>
+      <w:proofErr w:type="spellEnd"/>
+      <w:r>
+        <w:t xml:space="preserve"> </w:t>
       </w:r>
       <w:r>
         <w:fldChar w:fldCharType="begin"/>
@@ -2137,49 +2559,6 @@
     </w:p>
     <w:p>
       <w:pPr>
-        <w:pStyle w:val="Listenabsatz"/>
-        <w:numPr>
-          <w:ilvl w:val="1"/>
-          <w:numId w:val="7"/>
-        </w:numPr>
-      </w:pPr>
-      <w:proofErr w:type="spellStart"/>
-      <w:r>
-        <w:t>Einfügen</w:t>
-      </w:r>
-      <w:proofErr w:type="spellEnd"/>
-      <w:r>
-        <w:t xml:space="preserve"> </w:t>
-      </w:r>
-      <w:proofErr w:type="spellStart"/>
-      <w:r>
-        <w:t>einer</w:t>
-      </w:r>
-      <w:proofErr w:type="spellEnd"/>
-      <w:r>
-        <w:t xml:space="preserve"> </w:t>
-      </w:r>
-      <w:proofErr w:type="spellStart"/>
-      <w:r>
-        <w:t>Grafik</w:t>
-      </w:r>
-      <w:proofErr w:type="spellEnd"/>
-    </w:p>
-    <w:p>
-      <w:pPr>
-        <w:rPr>
-          <w:lang w:val="de-DE"/>
-        </w:rPr>
-      </w:pPr>
-      <w:r>
-        <w:rPr>
-          <w:lang w:val="de-DE"/>
-        </w:rPr>
-        <w:t xml:space="preserve"> </w:t>
-      </w:r>
-    </w:p>
-    <w:p>
-      <w:pPr>
         <w:pStyle w:val="berschrift2"/>
         <w:rPr>
           <w:lang w:val="de-DE"/>
@@ -2195,83 +2574,53 @@
     <w:p>
       <w:pPr>
         <w:rPr>
+          <w:szCs w:val="18"/>
+          <w:lang w:val="de-DE" w:eastAsia="de-DE"/>
+        </w:rPr>
+      </w:pPr>
+      <w:r>
+        <w:rPr>
+          <w:b/>
+          <w:bCs/>
           <w:i/>
-          <w:lang w:val="de-DE"/>
-        </w:rPr>
-      </w:pPr>
-      <w:r>
-        <w:rPr>
+          <w:iCs/>
+          <w:szCs w:val="18"/>
+          <w:lang w:val="de-DE"/>
+        </w:rPr>
+        <w:t>COM:</w:t>
+      </w:r>
+      <w:r>
+        <w:rPr>
+          <w:szCs w:val="18"/>
+          <w:lang w:val="de-DE"/>
+        </w:rPr>
+        <w:t xml:space="preserve"> Um die Kommunikation zwischen Computer und Roboter herzustellen, wird die COM-Schnittstelle verwendet. COM (Communication Port) ist eine serielle Schnittstelle, die häufig als „USB-Anschluss“ vertreten wird. Durch Abfrage im Gerätemanager und nachdem man den Roboter mit dem Computer verbunden hat, lässt sich der genaue COM-Port bestimmen.</w:t>
+      </w:r>
+      <w:r>
+        <w:rPr>
+          <w:szCs w:val="18"/>
+          <w:lang w:val="de-DE"/>
+        </w:rPr>
+        <w:br/>
+      </w:r>
+      <w:r>
+        <w:rPr>
+          <w:b/>
+          <w:bCs/>
           <w:i/>
-          <w:lang w:val="de-DE"/>
-        </w:rPr>
-        <w:t>Beschreiben Sie hier die technischen Gr</w:t>
-      </w:r>
-      <w:r>
-        <w:rPr>
-          <w:i/>
-          <w:lang w:val="de-DE"/>
-        </w:rPr>
-        <w:t xml:space="preserve">undlagen Ihrer Arbeit, z.B. </w:t>
-      </w:r>
-      <w:r>
-        <w:rPr>
-          <w:i/>
-          <w:lang w:val="de-DE"/>
-        </w:rPr>
-        <w:t xml:space="preserve">TCP/IP / </w:t>
-      </w:r>
-      <w:proofErr w:type="spellStart"/>
-      <w:r>
-        <w:rPr>
-          <w:i/>
-          <w:lang w:val="de-DE"/>
-        </w:rPr>
-        <w:t>udp</w:t>
-      </w:r>
-      <w:proofErr w:type="spellEnd"/>
-      <w:r>
-        <w:rPr>
-          <w:i/>
-          <w:lang w:val="de-DE"/>
-        </w:rPr>
-        <w:t xml:space="preserve"> / COM Schnittstellen etc.</w:t>
-      </w:r>
-    </w:p>
-    <w:p>
-      <w:pPr>
-        <w:rPr>
-          <w:lang w:val="de-DE"/>
-        </w:rPr>
-      </w:pPr>
-    </w:p>
-    <w:p>
-      <w:pPr>
-        <w:rPr>
-          <w:i/>
-          <w:lang w:val="de-DE"/>
-        </w:rPr>
-      </w:pPr>
-      <w:r>
-        <w:rPr>
-          <w:i/>
-          <w:lang w:val="de-DE"/>
-        </w:rPr>
-        <w:t>(Optional): Abschließenden Satz, der das Kapitel zusammenfasst.</w:t>
-      </w:r>
-    </w:p>
-    <w:p>
-      <w:pPr>
-        <w:rPr>
-          <w:lang w:val="de-DE"/>
-        </w:rPr>
-      </w:pPr>
-    </w:p>
-    <w:p>
-      <w:pPr>
-        <w:rPr>
-          <w:lang w:val="de-DE"/>
-        </w:rPr>
-      </w:pPr>
+          <w:iCs/>
+          <w:szCs w:val="18"/>
+          <w:lang w:val="de-DE"/>
+        </w:rPr>
+        <w:t>Sonarsensor:</w:t>
+      </w:r>
+      <w:r>
+        <w:rPr>
+          <w:szCs w:val="18"/>
+          <w:lang w:val="de-DE"/>
+        </w:rPr>
+        <w:t xml:space="preserve"> Der Roboter ist mit Sonarsensoren (8) ausgestattet und verwendet dadurch das sogenannte Sonar-Range-System. Sonarsensoren nehmen die Umgebung durch Schallimpulse auf und dadurch lassen sich Objekte und Hindernisse im Raum detektieren. Jeder dieser Sensoren hat eine unterschiedliche Orientierung um mehr Objekte abzutasten.</w:t>
+      </w:r>
     </w:p>
     <w:p>
       <w:pPr>
@@ -2514,7 +2863,13 @@
         <w:rPr>
           <w:lang w:val="de-DE"/>
         </w:rPr>
-        <w:t>erlaubt es den Nutzer durch Eingabe von Befehlen, in der Eingabeaufforderung, verschiedene Objekte zu</w:t>
+        <w:t xml:space="preserve">erlaubt es den Nutzer durch Eingabe von Befehlen, in der </w:t>
+      </w:r>
+      <w:r>
+        <w:rPr>
+          <w:lang w:val="de-DE"/>
+        </w:rPr>
+        <w:t>Eingabeaufforderung, verschiedene Objekte zu</w:t>
       </w:r>
       <w:r>
         <w:rPr>
@@ -2618,7 +2973,21 @@
         <w:rPr>
           <w:lang w:val="de-DE"/>
         </w:rPr>
-        <w:t xml:space="preserve"> weiteren Commands. Für die Simulation wird ein weiteres Tool benötigt, damit </w:t>
+        <w:t xml:space="preserve"> weiteren </w:t>
+      </w:r>
+      <w:proofErr w:type="spellStart"/>
+      <w:r>
+        <w:rPr>
+          <w:lang w:val="de-DE"/>
+        </w:rPr>
+        <w:t>Commands</w:t>
+      </w:r>
+      <w:proofErr w:type="spellEnd"/>
+      <w:r>
+        <w:rPr>
+          <w:lang w:val="de-DE"/>
+        </w:rPr>
+        <w:t xml:space="preserve">. Für die Simulation wird ein weiteres Tool benötigt, damit </w:t>
       </w:r>
       <w:r>
         <w:rPr>
@@ -2706,21 +3075,343 @@
         <w:rPr>
           <w:lang w:val="de-DE"/>
         </w:rPr>
-        <w:t xml:space="preserve">“ durch die Eingabeaufforderung zu starten, da MATLAB abstürzen wird solange der Roboter nicht die Verbindung unterbrochen hat. </w:t>
-      </w:r>
-    </w:p>
-    <w:p>
-      <w:pPr>
-        <w:rPr>
-          <w:lang w:val="de-DE"/>
-        </w:rPr>
-      </w:pPr>
+        <w:t xml:space="preserve">“ durch die Eingabeaufforderung zu starten, da MATLAB abstürzen wird </w:t>
+      </w:r>
+      <w:r>
+        <w:rPr>
+          <w:lang w:val="de-DE"/>
+        </w:rPr>
+        <w:t>solange die Verbindung zum Roboter nicht unterbrochen ist.</w:t>
+      </w:r>
+    </w:p>
+    <w:p>
+      <w:pPr>
+        <w:rPr>
+          <w:lang w:val="de-DE"/>
+        </w:rPr>
+      </w:pPr>
+    </w:p>
+    <w:p>
+      <w:pPr>
+        <w:pStyle w:val="berschrift2"/>
+        <w:rPr>
+          <w:lang w:val="de-DE"/>
+        </w:rPr>
+      </w:pPr>
+      <w:r>
+        <w:rPr>
+          <w:lang w:val="de-DE"/>
+        </w:rPr>
+        <w:t>Robotersteuerung</w:t>
+      </w:r>
+    </w:p>
+    <w:p>
+      <w:pPr>
+        <w:rPr>
+          <w:lang w:val="de-DE"/>
+        </w:rPr>
+      </w:pPr>
+      <w:r>
+        <w:rPr>
+          <w:szCs w:val="18"/>
+          <w:lang w:val="de-DE"/>
+        </w:rPr>
+        <w:t>Die Robotersteuerung wird hier in zwei Vorgänge eingeteilt, der erste Vorgang ist das manuelle Steuerung durch einen Nutzer, der den Roboter aktiv navigiert. Dies geschieht durch Eingabe in die Kommandozeile, die nach jeder abgeschlossenen Interaktion zur Verfügung steht. Um den Roboter vorwärts zu bewegen wird „W“, rückwärts „S“, „A“ und „D“ für eine jeweilige Drehung nach links bzw. nach rechts um jeweils 30°. Der zweite Vorgang ist die autonome Steuerung, der durch den Nutzer einmal ausgelöst werden muss. Der Roboter bietet unterschiedliche Befehle zur Fortbewegung, die man in der READ.ME in ARIA findet. Von der Befehlsliste wird „</w:t>
+      </w:r>
+      <w:proofErr w:type="spellStart"/>
+      <w:r>
+        <w:rPr>
+          <w:szCs w:val="18"/>
+          <w:lang w:val="de-DE"/>
+        </w:rPr>
+        <w:t>arrobot_setvel</w:t>
+      </w:r>
+      <w:proofErr w:type="spellEnd"/>
+      <w:r>
+        <w:rPr>
+          <w:szCs w:val="18"/>
+          <w:lang w:val="de-DE"/>
+        </w:rPr>
+        <w:t>(x)“ verwendet um den Roboter um ‚x‘-Einheiten (in diesem Falle Einheit in mm) vorwärts zu bewegen. Um die Orientierung bzw. „Blickrichtung“ des Roboters zu beeinflussen, lässt sich mit dem Befehl „</w:t>
+      </w:r>
+      <w:proofErr w:type="spellStart"/>
+      <w:r>
+        <w:rPr>
+          <w:szCs w:val="18"/>
+          <w:lang w:val="de-DE"/>
+        </w:rPr>
+        <w:t>arrobot_setrotvel</w:t>
+      </w:r>
+      <w:proofErr w:type="spellEnd"/>
+      <w:r>
+        <w:rPr>
+          <w:szCs w:val="18"/>
+          <w:lang w:val="de-DE"/>
+        </w:rPr>
+        <w:t>(x)“ (x Einheit in °) sowohl nach rechts (negativ x) als auch nach links (x positiv) drehen. Jeder Bewegungsvorgang, dazu gehören auch Drehbewegungen, benötigt eine gewisse Zeit durchgeführt zu werden, weshalb nach jedem Vorgang eine Arbeitszeit zugeordnet wird, diese vollständig durchzuführen, bevor man mit dem nächsten Befehl beginnt (sogenannte Pause). Daraufhin folgt ein relevanter Befehl „</w:t>
+      </w:r>
+      <w:proofErr w:type="spellStart"/>
+      <w:r>
+        <w:rPr>
+          <w:szCs w:val="18"/>
+          <w:lang w:val="de-DE"/>
+        </w:rPr>
+        <w:t>arrobot_stop</w:t>
+      </w:r>
+      <w:proofErr w:type="spellEnd"/>
+      <w:r>
+        <w:rPr>
+          <w:szCs w:val="18"/>
+          <w:lang w:val="de-DE"/>
+        </w:rPr>
+        <w:t>“ um den Roboter anzuhalten. Die autonome Steuerung wird mit Hilfe von implementierten Methoden („</w:t>
+      </w:r>
+      <w:proofErr w:type="spellStart"/>
+      <w:proofErr w:type="gramStart"/>
+      <w:r>
+        <w:rPr>
+          <w:szCs w:val="18"/>
+          <w:lang w:val="de-DE"/>
+        </w:rPr>
+        <w:t>homing</w:t>
+      </w:r>
+      <w:proofErr w:type="spellEnd"/>
+      <w:r>
+        <w:rPr>
+          <w:szCs w:val="18"/>
+          <w:lang w:val="de-DE"/>
+        </w:rPr>
+        <w:t>(</w:t>
+      </w:r>
+      <w:proofErr w:type="gramEnd"/>
+      <w:r>
+        <w:rPr>
+          <w:szCs w:val="18"/>
+          <w:lang w:val="de-DE"/>
+        </w:rPr>
+        <w:t>)“, „</w:t>
+      </w:r>
+      <w:proofErr w:type="spellStart"/>
+      <w:r>
+        <w:rPr>
+          <w:szCs w:val="18"/>
+          <w:lang w:val="de-DE"/>
+        </w:rPr>
+        <w:t>automove</w:t>
+      </w:r>
+      <w:proofErr w:type="spellEnd"/>
+      <w:r>
+        <w:rPr>
+          <w:szCs w:val="18"/>
+          <w:lang w:val="de-DE"/>
+        </w:rPr>
+        <w:t>()“) realisiert. Diese benötigen Koordinaten von dem Ziel oder dem Objekt, worauf der autonome Bewegungsvorgang sich bezieht. Die Objekte oder auch Ziele werden mit einem Schwellenwert belegt, sodass der Roboter ab diesem gegebenen Wert autonom darauf zusteuert. Bei der autonomen Bewegung wird die Distanz zum Zielobjekt mit einer Abtastrate schrittweise abgefragt, damit sich dieser ständig aktualisiert. Mit einem zweiten festgelegten Schwellenwert lässt sich der Roboter mit einer verringerten Bewegungsgeschwindigkeit auf das Objekt näherungsweise zusteuern.</w:t>
+      </w:r>
+    </w:p>
+    <w:p>
+      <w:pPr>
+        <w:rPr>
+          <w:lang w:val="de-DE"/>
+        </w:rPr>
+      </w:pPr>
+    </w:p>
+    <w:p>
+      <w:pPr>
+        <w:pStyle w:val="berschrift2"/>
+        <w:rPr>
+          <w:lang w:val="de-DE"/>
+        </w:rPr>
+      </w:pPr>
+      <w:proofErr w:type="spellStart"/>
+      <w:r>
+        <w:rPr>
+          <w:lang w:val="de-DE"/>
+        </w:rPr>
+        <w:t>Map</w:t>
+      </w:r>
+      <w:proofErr w:type="spellEnd"/>
+      <w:r>
+        <w:rPr>
+          <w:lang w:val="de-DE"/>
+        </w:rPr>
+        <w:t xml:space="preserve"> Building</w:t>
+      </w:r>
+    </w:p>
+    <w:p>
+      <w:pPr>
+        <w:rPr>
+          <w:lang w:val="de-DE"/>
+        </w:rPr>
+      </w:pPr>
+      <w:r>
+        <w:rPr>
+          <w:lang w:val="de-DE"/>
+        </w:rPr>
+        <w:t>Der Roboter besitzt 16 Sonarsensoren, diese werden verwendet, um den Grundriss der Karte darzustellen. Durch Bewegung des Roboters werden die einzelnen Wandpunkte abgetastet. Die Sensordaten liefern lediglich Distanzen, weshalb diese durch die Koppelnavigation, siehe Formel 1, und polarem Anhängen in Wandkoordinaten umgerechnet werden.</w:t>
+      </w:r>
+      <w:r>
+        <w:rPr>
+          <w:lang w:val="de-DE"/>
+        </w:rPr>
+        <w:t xml:space="preserve"> Während der Bewegung </w:t>
+      </w:r>
+      <w:r>
+        <w:rPr>
+          <w:lang w:val="de-DE"/>
+        </w:rPr>
+        <w:t>des Roboters</w:t>
+      </w:r>
+      <w:r>
+        <w:rPr>
+          <w:lang w:val="de-DE"/>
+        </w:rPr>
+        <w:t xml:space="preserve"> wird dauerhaft ein Plot erzeugt, welche</w:t>
+      </w:r>
+      <w:r>
+        <w:rPr>
+          <w:lang w:val="de-DE"/>
+        </w:rPr>
+        <w:t>r mit den ne</w:t>
+      </w:r>
+      <w:r>
+        <w:rPr>
+          <w:lang w:val="de-DE"/>
+        </w:rPr>
+        <w:t>u</w:t>
+      </w:r>
+      <w:r>
+        <w:rPr>
+          <w:lang w:val="de-DE"/>
+        </w:rPr>
+        <w:t xml:space="preserve"> berechneten Daten befüllt wird</w:t>
+      </w:r>
+      <w:r>
+        <w:rPr>
+          <w:lang w:val="de-DE"/>
+        </w:rPr>
+        <w:t xml:space="preserve">. </w:t>
+      </w:r>
+      <w:r>
+        <w:rPr>
+          <w:lang w:val="de-DE"/>
+        </w:rPr>
+        <w:t xml:space="preserve">Diese zweidimensionale erzeugte Karte lässt sich auch als Binäres </w:t>
+      </w:r>
+      <w:proofErr w:type="spellStart"/>
+      <w:r>
+        <w:rPr>
+          <w:lang w:val="de-DE"/>
+        </w:rPr>
+        <w:t>Occupancy</w:t>
+      </w:r>
+      <w:proofErr w:type="spellEnd"/>
       <w:r>
         <w:rPr>
           <w:lang w:val="de-DE"/>
         </w:rPr>
         <w:t xml:space="preserve"> </w:t>
       </w:r>
+      <w:proofErr w:type="spellStart"/>
+      <w:r>
+        <w:rPr>
+          <w:lang w:val="de-DE"/>
+        </w:rPr>
+        <w:t>Grid</w:t>
+      </w:r>
+      <w:proofErr w:type="spellEnd"/>
+      <w:r>
+        <w:rPr>
+          <w:lang w:val="de-DE"/>
+        </w:rPr>
+        <w:t xml:space="preserve"> darstellen.</w:t>
+      </w:r>
+      <w:r>
+        <w:rPr>
+          <w:lang w:val="de-DE"/>
+        </w:rPr>
+        <w:t xml:space="preserve"> Die Umgebung wird aufgenommen und mit Werten 0, für freie Flächen und 1 </w:t>
+      </w:r>
+      <w:r>
+        <w:rPr>
+          <w:lang w:val="de-DE"/>
+        </w:rPr>
+        <w:t>für belegte</w:t>
+      </w:r>
+      <w:r>
+        <w:rPr>
+          <w:lang w:val="de-DE"/>
+        </w:rPr>
+        <w:t xml:space="preserve"> Flächen, beispielsweise eine Wand, befüllt.</w:t>
+      </w:r>
+      <w:r>
+        <w:rPr>
+          <w:lang w:val="de-DE"/>
+        </w:rPr>
+        <w:t xml:space="preserve"> </w:t>
+      </w:r>
+      <w:r>
+        <w:rPr>
+          <w:lang w:val="de-DE"/>
+        </w:rPr>
+        <w:t xml:space="preserve">Das </w:t>
+      </w:r>
+      <w:proofErr w:type="spellStart"/>
+      <w:r>
+        <w:rPr>
+          <w:lang w:val="de-DE"/>
+        </w:rPr>
+        <w:t>Map</w:t>
+      </w:r>
+      <w:proofErr w:type="spellEnd"/>
+      <w:r>
+        <w:rPr>
+          <w:lang w:val="de-DE"/>
+        </w:rPr>
+        <w:t xml:space="preserve"> Building nimmt am meisten Zeit in Anspruch, </w:t>
+      </w:r>
+      <w:r>
+        <w:rPr>
+          <w:lang w:val="de-DE"/>
+        </w:rPr>
+        <w:t>weil ständig die Sensordaten grafisch dargestellt werden</w:t>
+      </w:r>
+      <w:r>
+        <w:rPr>
+          <w:lang w:val="de-DE"/>
+        </w:rPr>
+        <w:t xml:space="preserve">. Sinnvoller wäre </w:t>
+      </w:r>
+      <w:r>
+        <w:rPr>
+          <w:lang w:val="de-DE"/>
+        </w:rPr>
+        <w:t xml:space="preserve">es die Karte einmal aufzunehmen, </w:t>
+      </w:r>
+      <w:r>
+        <w:rPr>
+          <w:lang w:val="de-DE"/>
+        </w:rPr>
+        <w:t>zu speichern</w:t>
+      </w:r>
+      <w:r>
+        <w:rPr>
+          <w:lang w:val="de-DE"/>
+        </w:rPr>
+        <w:t xml:space="preserve"> und im neuen durchlauf zu laden</w:t>
+      </w:r>
+      <w:r>
+        <w:rPr>
+          <w:lang w:val="de-DE"/>
+        </w:rPr>
+        <w:t>.</w:t>
+      </w:r>
+    </w:p>
+    <w:p>
+      <w:pPr>
+        <w:rPr>
+          <w:lang w:val="de-DE"/>
+        </w:rPr>
+      </w:pPr>
     </w:p>
     <w:p>
       <w:pPr>
@@ -2729,440 +3420,80 @@
           <w:lang w:val="de-DE"/>
         </w:rPr>
       </w:pPr>
-      <w:r>
-        <w:rPr>
-          <w:lang w:val="de-DE"/>
-        </w:rPr>
-        <w:t>Robotersteuerung</w:t>
-      </w:r>
-    </w:p>
-    <w:p>
-      <w:pPr>
-        <w:pStyle w:val="berschrift2"/>
-        <w:rPr>
-          <w:lang w:val="de-DE"/>
-        </w:rPr>
-      </w:pPr>
       <w:proofErr w:type="spellStart"/>
       <w:r>
         <w:rPr>
           <w:lang w:val="de-DE"/>
         </w:rPr>
-        <w:t>Map</w:t>
+        <w:t>Pathfollowing</w:t>
       </w:r>
       <w:proofErr w:type="spellEnd"/>
-      <w:r>
-        <w:rPr>
-          <w:lang w:val="de-DE"/>
-        </w:rPr>
-        <w:t xml:space="preserve"> Building</w:t>
-      </w:r>
-    </w:p>
-    <w:p>
-      <w:pPr>
-        <w:rPr>
-          <w:lang w:val="de-DE"/>
-        </w:rPr>
-      </w:pPr>
-      <w:r>
-        <w:rPr>
-          <w:lang w:val="de-DE"/>
-        </w:rPr>
-        <w:t>Der Roboter besitzt 16 Sonarsensoren, diese werden verwendet, um den Grundriss der Karte darzustellen. Durch Bewegung des Roboters werden die einzelnen Wandpunkte abgetastet. Die Sensordaten liefern lediglich Distanzen, weshalb diese durch die Koppelnavigation, siehe Formel 1, und polarem Anhängen in Wandkoordinaten umgerechnet werden.</w:t>
-      </w:r>
-      <w:r>
-        <w:rPr>
-          <w:lang w:val="de-DE"/>
-        </w:rPr>
-        <w:t xml:space="preserve"> Während der Bewegung </w:t>
-      </w:r>
-      <w:r>
-        <w:rPr>
-          <w:lang w:val="de-DE"/>
-        </w:rPr>
-        <w:t>des Roboters</w:t>
-      </w:r>
-      <w:r>
-        <w:rPr>
-          <w:lang w:val="de-DE"/>
-        </w:rPr>
-        <w:t xml:space="preserve"> wird dauerhaft ein Plot erzeugt, welche</w:t>
-      </w:r>
-      <w:r>
-        <w:rPr>
-          <w:lang w:val="de-DE"/>
-        </w:rPr>
-        <w:t>r mit den ne</w:t>
-      </w:r>
-      <w:r>
-        <w:rPr>
-          <w:lang w:val="de-DE"/>
-        </w:rPr>
-        <w:t>u</w:t>
-      </w:r>
-      <w:r>
-        <w:rPr>
-          <w:lang w:val="de-DE"/>
-        </w:rPr>
-        <w:t xml:space="preserve"> berechneten Daten befüllt wird</w:t>
-      </w:r>
-      <w:r>
-        <w:rPr>
-          <w:lang w:val="de-DE"/>
-        </w:rPr>
-        <w:t xml:space="preserve">. </w:t>
-      </w:r>
-      <w:r>
-        <w:rPr>
-          <w:lang w:val="de-DE"/>
-        </w:rPr>
-        <w:t xml:space="preserve">Diese zweidimensionale erzeugte Karte lässt sich auch als Binäres </w:t>
+    </w:p>
+    <w:p>
+      <w:pPr>
+        <w:spacing w:after="200" w:line="276" w:lineRule="auto"/>
+        <w:rPr>
+          <w:b/>
+          <w:bCs/>
+          <w:szCs w:val="18"/>
+          <w:lang w:val="de-DE" w:eastAsia="de-DE"/>
+        </w:rPr>
+      </w:pPr>
+      <w:r>
+        <w:rPr>
+          <w:szCs w:val="18"/>
+          <w:lang w:val="de-DE"/>
+        </w:rPr>
+        <w:t>Durch das „</w:t>
       </w:r>
       <w:proofErr w:type="spellStart"/>
       <w:r>
         <w:rPr>
-          <w:lang w:val="de-DE"/>
-        </w:rPr>
-        <w:t>Occupancy</w:t>
+          <w:szCs w:val="18"/>
+          <w:lang w:val="de-DE"/>
+        </w:rPr>
+        <w:t>Pathfollowing</w:t>
       </w:r>
       <w:proofErr w:type="spellEnd"/>
       <w:r>
         <w:rPr>
-          <w:lang w:val="de-DE"/>
-        </w:rPr>
-        <w:t xml:space="preserve"> Grid darstellen.</w:t>
-      </w:r>
-      <w:r>
-        <w:rPr>
-          <w:lang w:val="de-DE"/>
-        </w:rPr>
-        <w:t xml:space="preserve"> Die Umgebung wird aufgenommen und mit Werten 0, für freie Flächen und 1 </w:t>
-      </w:r>
-      <w:r>
-        <w:rPr>
-          <w:lang w:val="de-DE"/>
-        </w:rPr>
-        <w:t>für belegte</w:t>
-      </w:r>
-      <w:r>
-        <w:rPr>
-          <w:lang w:val="de-DE"/>
-        </w:rPr>
-        <w:t xml:space="preserve"> Flächen, beispielsweise eine </w:t>
-      </w:r>
-      <w:r>
-        <w:rPr>
-          <w:lang w:val="de-DE"/>
-        </w:rPr>
-        <w:t>Wand, befüllt.</w:t>
-      </w:r>
-      <w:r>
-        <w:rPr>
-          <w:lang w:val="de-DE"/>
-        </w:rPr>
-        <w:t xml:space="preserve"> </w:t>
-      </w:r>
-      <w:r>
-        <w:rPr>
-          <w:lang w:val="de-DE"/>
-        </w:rPr>
-        <w:t>Auch ein Maßstab könnte nun errechnet werden, mit:</w:t>
-      </w:r>
-    </w:p>
-    <w:p>
-      <w:pPr>
-        <w:keepNext/>
-        <w:rPr>
-          <w:lang w:val="de-DE"/>
-        </w:rPr>
-      </w:pPr>
-      <w:r>
-        <w:rPr>
-          <w:lang w:val="de-DE"/>
-        </w:rPr>
-        <w:tab/>
-      </w:r>
-      <m:oMath>
-        <m:sSub>
-          <m:sSubPr>
-            <m:ctrlPr>
-              <w:rPr>
-                <w:rFonts w:ascii="Cambria Math" w:hAnsi="Cambria Math"/>
-                <w:i/>
-                <w:lang w:val="de-DE"/>
-              </w:rPr>
-            </m:ctrlPr>
-          </m:sSubPr>
-          <m:e>
-            <m:r>
-              <w:rPr>
-                <w:rFonts w:ascii="Cambria Math" w:hAnsi="Cambria Math"/>
-                <w:lang w:val="de-DE"/>
-              </w:rPr>
-              <m:t>m</m:t>
-            </m:r>
-          </m:e>
-          <m:sub>
-            <m:r>
-              <w:rPr>
-                <w:rFonts w:ascii="Cambria Math" w:hAnsi="Cambria Math"/>
-                <w:lang w:val="de-DE"/>
-              </w:rPr>
-              <m:t>x</m:t>
-            </m:r>
-          </m:sub>
-        </m:sSub>
-        <m:r>
-          <w:rPr>
-            <w:rFonts w:ascii="Cambria Math" w:hAnsi="Cambria Math"/>
-            <w:lang w:val="de-DE"/>
-          </w:rPr>
-          <m:t>=</m:t>
-        </m:r>
-        <m:f>
-          <m:fPr>
-            <m:ctrlPr>
-              <w:rPr>
-                <w:rFonts w:ascii="Cambria Math" w:hAnsi="Cambria Math"/>
-                <w:lang w:val="de-DE"/>
-              </w:rPr>
-            </m:ctrlPr>
-          </m:fPr>
-          <m:num>
-            <m:r>
-              <w:rPr>
-                <w:rFonts w:ascii="Cambria Math" w:hAnsi="Cambria Math"/>
-                <w:lang w:val="de-DE"/>
-              </w:rPr>
-              <m:t>#Pixel</m:t>
-            </m:r>
-            <m:ctrlPr>
-              <w:rPr>
-                <w:rFonts w:ascii="Cambria Math" w:hAnsi="Cambria Math"/>
-                <w:i/>
-                <w:lang w:val="de-DE"/>
-              </w:rPr>
-            </m:ctrlPr>
-          </m:num>
-          <m:den>
-            <m:r>
-              <w:rPr>
-                <w:rFonts w:ascii="Cambria Math" w:hAnsi="Cambria Math"/>
-                <w:lang w:val="de-DE"/>
-              </w:rPr>
-              <m:t>x</m:t>
-            </m:r>
-            <m:ctrlPr>
-              <w:rPr>
-                <w:rFonts w:ascii="Cambria Math" w:hAnsi="Cambria Math"/>
-                <w:i/>
-                <w:lang w:val="de-DE"/>
-              </w:rPr>
-            </m:ctrlPr>
-          </m:den>
-        </m:f>
-      </m:oMath>
-      <w:r>
-        <w:rPr>
-          <w:lang w:val="de-DE"/>
-        </w:rPr>
-        <w:tab/>
-        <w:t xml:space="preserve">       </w:t>
-      </w:r>
-      <m:oMath>
-        <m:sSub>
-          <m:sSubPr>
-            <m:ctrlPr>
-              <w:rPr>
-                <w:rFonts w:ascii="Cambria Math" w:hAnsi="Cambria Math"/>
-                <w:i/>
-                <w:lang w:val="de-DE"/>
-              </w:rPr>
-            </m:ctrlPr>
-          </m:sSubPr>
-          <m:e>
-            <m:r>
-              <w:rPr>
-                <w:rFonts w:ascii="Cambria Math" w:hAnsi="Cambria Math"/>
-                <w:lang w:val="de-DE"/>
-              </w:rPr>
-              <m:t>m</m:t>
-            </m:r>
-          </m:e>
-          <m:sub>
-            <m:r>
-              <w:rPr>
-                <w:rFonts w:ascii="Cambria Math" w:hAnsi="Cambria Math"/>
-                <w:lang w:val="de-DE"/>
-              </w:rPr>
-              <m:t>y</m:t>
-            </m:r>
-          </m:sub>
-        </m:sSub>
-        <m:r>
-          <w:rPr>
-            <w:rFonts w:ascii="Cambria Math" w:hAnsi="Cambria Math"/>
-            <w:lang w:val="de-DE"/>
-          </w:rPr>
-          <m:t>=</m:t>
-        </m:r>
-        <m:f>
-          <m:fPr>
-            <m:ctrlPr>
-              <w:rPr>
-                <w:rFonts w:ascii="Cambria Math" w:hAnsi="Cambria Math"/>
-                <w:lang w:val="de-DE"/>
-              </w:rPr>
-            </m:ctrlPr>
-          </m:fPr>
-          <m:num>
-            <m:r>
-              <w:rPr>
-                <w:rFonts w:ascii="Cambria Math" w:hAnsi="Cambria Math"/>
-                <w:lang w:val="de-DE"/>
-              </w:rPr>
-              <m:t>#Pixel</m:t>
-            </m:r>
-            <m:ctrlPr>
-              <w:rPr>
-                <w:rFonts w:ascii="Cambria Math" w:hAnsi="Cambria Math"/>
-                <w:i/>
-                <w:lang w:val="de-DE"/>
-              </w:rPr>
-            </m:ctrlPr>
-          </m:num>
-          <m:den>
-            <m:r>
-              <w:rPr>
-                <w:rFonts w:ascii="Cambria Math" w:hAnsi="Cambria Math"/>
-                <w:lang w:val="de-DE"/>
-              </w:rPr>
-              <m:t>y</m:t>
-            </m:r>
-            <m:ctrlPr>
-              <w:rPr>
-                <w:rFonts w:ascii="Cambria Math" w:hAnsi="Cambria Math"/>
-                <w:i/>
-                <w:lang w:val="de-DE"/>
-              </w:rPr>
-            </m:ctrlPr>
-          </m:den>
-        </m:f>
-      </m:oMath>
-      <w:r>
-        <w:rPr>
-          <w:lang w:val="de-DE"/>
-        </w:rPr>
-        <w:tab/>
-      </w:r>
-    </w:p>
-    <w:p>
-      <w:pPr>
-        <w:pStyle w:val="Beschriftung"/>
-        <w:rPr>
-          <w:i w:val="0"/>
-          <w:lang w:val="de-DE"/>
-        </w:rPr>
-      </w:pPr>
-      <w:r>
-        <w:tab/>
-      </w:r>
-      <w:r>
-        <w:tab/>
-      </w:r>
-      <w:r>
-        <w:tab/>
-      </w:r>
-      <w:r>
-        <w:tab/>
-      </w:r>
-      <w:r>
-        <w:tab/>
-      </w:r>
-      <w:r>
-        <w:rPr>
-          <w:lang w:val="de-DE"/>
-        </w:rPr>
-        <w:t xml:space="preserve">Formel </w:t>
-      </w:r>
-      <w:r>
-        <w:fldChar w:fldCharType="begin"/>
-      </w:r>
-      <w:r>
-        <w:rPr>
-          <w:lang w:val="de-DE"/>
-        </w:rPr>
-        <w:instrText xml:space="preserve"> SEQ Formel \* ARABIC </w:instrText>
-      </w:r>
-      <w:r>
-        <w:fldChar w:fldCharType="separate"/>
-      </w:r>
-      <w:r>
-        <w:rPr>
-          <w:noProof/>
-          <w:lang w:val="de-DE"/>
-        </w:rPr>
-        <w:t>2</w:t>
-      </w:r>
-      <w:r>
-        <w:fldChar w:fldCharType="end"/>
-      </w:r>
-    </w:p>
-    <w:p>
-      <w:pPr>
-        <w:rPr>
-          <w:lang w:val="de-DE"/>
-        </w:rPr>
-      </w:pPr>
-      <w:r>
-        <w:rPr>
-          <w:lang w:val="de-DE"/>
-        </w:rPr>
-        <w:t xml:space="preserve">%% Erzeugte </w:t>
+          <w:szCs w:val="18"/>
+          <w:lang w:val="de-DE"/>
+        </w:rPr>
+        <w:t xml:space="preserve">“ ist es möglich die abgefahrene Strecke bzw. Route des Roboters grafisch darzustellen. Die Position des Roboters wird mit einem gegebenen </w:t>
       </w:r>
       <w:proofErr w:type="spellStart"/>
       <w:r>
         <w:rPr>
-          <w:lang w:val="de-DE"/>
-        </w:rPr>
-        <w:t>OccupancyGrid</w:t>
+          <w:szCs w:val="18"/>
+          <w:lang w:val="de-DE"/>
+        </w:rPr>
+        <w:t>Interval</w:t>
       </w:r>
       <w:proofErr w:type="spellEnd"/>
       <w:r>
         <w:rPr>
-          <w:lang w:val="de-DE"/>
-        </w:rPr>
-        <w:t xml:space="preserve"> Karte zwischen Speichern damit die alte Karte mit der neuen Verglichen werden kann? Damit könnte eine Aussage getroffen werden über Veränderungen der Karte.</w:t>
-      </w:r>
-      <w:r>
-        <w:rPr>
-          <w:lang w:val="de-DE"/>
-        </w:rPr>
-        <w:t xml:space="preserve"> </w:t>
-      </w:r>
-    </w:p>
-    <w:p>
-      <w:pPr>
-        <w:rPr>
-          <w:lang w:val="de-DE"/>
-        </w:rPr>
-      </w:pPr>
-    </w:p>
-    <w:p>
-      <w:pPr>
-        <w:pStyle w:val="berschrift2"/>
-        <w:rPr>
-          <w:lang w:val="de-DE"/>
-        </w:rPr>
-      </w:pPr>
-      <w:proofErr w:type="spellStart"/>
-      <w:r>
-        <w:rPr>
-          <w:lang w:val="de-DE"/>
-        </w:rPr>
-        <w:t>Pathfollowing</w:t>
-      </w:r>
-      <w:proofErr w:type="spellEnd"/>
+          <w:szCs w:val="18"/>
+          <w:lang w:val="de-DE"/>
+        </w:rPr>
+        <w:t xml:space="preserve"> abgefragt und in einem Textdokument abgespeichert (X- und Y-Koordinaten relativ zum Roboter). Während die Umgebung des Roboters durch Sensoren in einem GRID dargestellt wird, kann mit der Eingabe „p“ in der Kommandozeile die abgefahrene Strecke des Roboters zusätzlic</w:t>
+      </w:r>
+      <w:r>
+        <w:rPr>
+          <w:szCs w:val="18"/>
+          <w:lang w:val="de-DE"/>
+        </w:rPr>
+        <w:t>h in das GRID abgebildet werden</w:t>
+      </w:r>
+      <w:r>
+        <w:rPr>
+          <w:b/>
+          <w:bCs/>
+          <w:szCs w:val="18"/>
+          <w:lang w:val="de-DE" w:eastAsia="de-DE"/>
+        </w:rPr>
+        <w:t>.</w:t>
+      </w:r>
     </w:p>
     <w:p>
       <w:pPr>
@@ -3597,6 +3928,9 @@
         <w:t xml:space="preserve">Formel </w:t>
       </w:r>
       <w:r>
+        <w:rPr>
+          <w:lang w:val="de-DE"/>
+        </w:rPr>
         <w:fldChar w:fldCharType="begin"/>
       </w:r>
       <w:r>
@@ -3606,6 +3940,9 @@
         <w:instrText xml:space="preserve"> SEQ Formel \* ARABIC </w:instrText>
       </w:r>
       <w:r>
+        <w:rPr>
+          <w:lang w:val="de-DE"/>
+        </w:rPr>
         <w:fldChar w:fldCharType="separate"/>
       </w:r>
       <w:r>
@@ -3613,9 +3950,12 @@
           <w:noProof/>
           <w:lang w:val="de-DE"/>
         </w:rPr>
-        <w:t>3</w:t>
-      </w:r>
-      <w:r>
+        <w:t>2</w:t>
+      </w:r>
+      <w:r>
+        <w:rPr>
+          <w:lang w:val="de-DE"/>
+        </w:rPr>
         <w:fldChar w:fldCharType="end"/>
       </w:r>
     </w:p>
@@ -3674,35 +4014,366 @@
         <w:rPr>
           <w:lang w:val="de-DE"/>
         </w:rPr>
-        <w:t xml:space="preserve"> auf die </w:t>
-      </w:r>
+        <w:t xml:space="preserve"> auf die X-und Y-Koordinaten aufaddiert. </w:t>
+      </w:r>
+      <w:r>
+        <w:rPr>
+          <w:lang w:val="de-DE"/>
+        </w:rPr>
+        <w:t xml:space="preserve">Nach seiner Ankunft kann er wieder manuell gesteuert werden. </w:t>
+      </w:r>
+    </w:p>
+    <w:p>
+      <w:pPr>
+        <w:rPr>
+          <w:lang w:val="de-DE"/>
+        </w:rPr>
+      </w:pPr>
+    </w:p>
+    <w:p>
+      <w:pPr>
+        <w:pStyle w:val="berschrift2"/>
+        <w:rPr>
+          <w:lang w:val="de-DE"/>
+        </w:rPr>
+      </w:pPr>
       <w:proofErr w:type="spellStart"/>
       <w:r>
         <w:rPr>
           <w:lang w:val="de-DE"/>
         </w:rPr>
-        <w:t>X-und</w:t>
+        <w:t>Homeing</w:t>
       </w:r>
       <w:proofErr w:type="spellEnd"/>
-      <w:r>
-        <w:rPr>
-          <w:lang w:val="de-DE"/>
-        </w:rPr>
-        <w:t xml:space="preserve"> Y-Koordinaten aufaddiert. </w:t>
-      </w:r>
-      <w:r>
-        <w:rPr>
-          <w:lang w:val="de-DE"/>
-        </w:rPr>
-        <w:t xml:space="preserve">Nach seiner Ankunft kann er wieder manuell gesteuert werden. </w:t>
-      </w:r>
-    </w:p>
-    <w:p>
-      <w:pPr>
-        <w:rPr>
-          <w:lang w:val="de-DE"/>
-        </w:rPr>
-      </w:pPr>
+    </w:p>
+    <w:p>
+      <w:pPr>
+        <w:rPr>
+          <w:rFonts w:eastAsiaTheme="minorEastAsia"/>
+          <w:lang w:val="de-DE" w:eastAsia="de-DE"/>
+        </w:rPr>
+      </w:pPr>
+      <w:r>
+        <w:rPr>
+          <w:rFonts w:eastAsiaTheme="minorEastAsia"/>
+          <w:lang w:val="de-DE"/>
+        </w:rPr>
+        <w:t>Die Methode „</w:t>
+      </w:r>
+      <w:proofErr w:type="spellStart"/>
+      <w:r>
+        <w:rPr>
+          <w:rFonts w:eastAsiaTheme="minorEastAsia"/>
+          <w:lang w:val="de-DE"/>
+        </w:rPr>
+        <w:t>Homing</w:t>
+      </w:r>
+      <w:proofErr w:type="spellEnd"/>
+      <w:r>
+        <w:rPr>
+          <w:rFonts w:eastAsiaTheme="minorEastAsia"/>
+          <w:lang w:val="de-DE"/>
+        </w:rPr>
+        <w:t>“ hat die Funktion den Roboter zum Startpunkt zurückzusetzen. Hierbei wird der Startpunkt entweder festgelegt durch Koordinaten oder es wird der Punkt verwendet beim Start des Roboters. Durch die Verwendung von geeigneten Stützpunkten (in dem Fall 4) werden zu jedem dieser relative Distanzen zu der aktuellen Position berechnet und ausgewertet. Diese zugehörigen Distanzen zu den vier Stützpunkten werden unterschiedlich gewichtet, damit der Roboter zu dem nächstliegenden Punkt hinsteuert. Dabei wird der Richtungswinkel zu diesem Punkt ausgerechnet und beim Roboter justiert, sodass er gerade drauf zusteuert. Von dem erreichten Stützpunkt werden wieder die Distanzen zu dem Startpunkt und den Stützpunkten berechnet. Sobald der Roboter den Stützpunkt mit dem geringsten Abstand zum Startpunkt erreicht, steuert der Roboter autonom mit demselben Algorithmus (siehe 3.3) auf den Startpunkt zu und hält dort an.</w:t>
+      </w:r>
+    </w:p>
+    <w:p>
+      <w:pPr>
+        <w:rPr>
+          <w:lang w:val="de-DE"/>
+        </w:rPr>
+      </w:pPr>
+    </w:p>
+    <w:p>
+      <w:pPr>
+        <w:keepNext/>
+        <w:rPr>
+          <w:lang w:val="de-DE"/>
+        </w:rPr>
+      </w:pPr>
+      <m:oMathPara>
+        <m:oMath>
+          <m:sSub>
+            <m:sSubPr>
+              <m:ctrlPr>
+                <w:rPr>
+                  <w:rFonts w:ascii="Cambria Math" w:hAnsi="Cambria Math"/>
+                  <w:i/>
+                  <w:lang w:val="de-DE"/>
+                </w:rPr>
+              </m:ctrlPr>
+            </m:sSubPr>
+            <m:e>
+              <m:r>
+                <w:rPr>
+                  <w:rFonts w:ascii="Cambria Math" w:hAnsi="Cambria Math"/>
+                  <w:lang w:val="de-DE"/>
+                </w:rPr>
+                <m:t>d</m:t>
+              </m:r>
+            </m:e>
+            <m:sub>
+              <m:r>
+                <w:rPr>
+                  <w:rFonts w:ascii="Cambria Math" w:hAnsi="Cambria Math"/>
+                  <w:lang w:val="de-DE"/>
+                </w:rPr>
+                <m:t>1-4,S</m:t>
+              </m:r>
+            </m:sub>
+          </m:sSub>
+          <m:r>
+            <w:rPr>
+              <w:rFonts w:ascii="Cambria Math" w:hAnsi="Cambria Math"/>
+              <w:lang w:val="de-DE"/>
+            </w:rPr>
+            <m:t>=</m:t>
+          </m:r>
+          <m:rad>
+            <m:radPr>
+              <m:degHide m:val="1"/>
+              <m:ctrlPr>
+                <w:rPr>
+                  <w:rFonts w:ascii="Cambria Math" w:hAnsi="Cambria Math"/>
+                  <w:i/>
+                  <w:lang w:val="de-DE"/>
+                </w:rPr>
+              </m:ctrlPr>
+            </m:radPr>
+            <m:deg/>
+            <m:e>
+              <m:sSup>
+                <m:sSupPr>
+                  <m:ctrlPr>
+                    <w:rPr>
+                      <w:rFonts w:ascii="Cambria Math" w:hAnsi="Cambria Math"/>
+                      <w:i/>
+                      <w:lang w:val="de-DE"/>
+                    </w:rPr>
+                  </m:ctrlPr>
+                </m:sSupPr>
+                <m:e>
+                  <m:d>
+                    <m:dPr>
+                      <m:ctrlPr>
+                        <w:rPr>
+                          <w:rFonts w:ascii="Cambria Math" w:hAnsi="Cambria Math"/>
+                          <w:i/>
+                          <w:lang w:val="de-DE"/>
+                        </w:rPr>
+                      </m:ctrlPr>
+                    </m:dPr>
+                    <m:e>
+                      <m:sSub>
+                        <m:sSubPr>
+                          <m:ctrlPr>
+                            <w:rPr>
+                              <w:rFonts w:ascii="Cambria Math" w:hAnsi="Cambria Math"/>
+                              <w:i/>
+                              <w:lang w:val="de-DE"/>
+                            </w:rPr>
+                          </m:ctrlPr>
+                        </m:sSubPr>
+                        <m:e>
+                          <m:r>
+                            <w:rPr>
+                              <w:rFonts w:ascii="Cambria Math" w:hAnsi="Cambria Math"/>
+                              <w:lang w:val="de-DE"/>
+                            </w:rPr>
+                            <m:t>x</m:t>
+                          </m:r>
+                        </m:e>
+                        <m:sub>
+                          <m:r>
+                            <w:rPr>
+                              <w:rFonts w:ascii="Cambria Math" w:hAnsi="Cambria Math"/>
+                              <w:lang w:val="de-DE"/>
+                            </w:rPr>
+                            <m:t>1-4,S</m:t>
+                          </m:r>
+                        </m:sub>
+                      </m:sSub>
+                      <m:r>
+                        <w:rPr>
+                          <w:rFonts w:ascii="Cambria Math" w:hAnsi="Cambria Math"/>
+                          <w:lang w:val="de-DE"/>
+                        </w:rPr>
+                        <m:t>-</m:t>
+                      </m:r>
+                      <m:sSub>
+                        <m:sSubPr>
+                          <m:ctrlPr>
+                            <w:rPr>
+                              <w:rFonts w:ascii="Cambria Math" w:hAnsi="Cambria Math"/>
+                              <w:i/>
+                              <w:lang w:val="de-DE"/>
+                            </w:rPr>
+                          </m:ctrlPr>
+                        </m:sSubPr>
+                        <m:e>
+                          <m:r>
+                            <w:rPr>
+                              <w:rFonts w:ascii="Cambria Math" w:hAnsi="Cambria Math"/>
+                              <w:lang w:val="de-DE"/>
+                            </w:rPr>
+                            <m:t>x</m:t>
+                          </m:r>
+                        </m:e>
+                        <m:sub>
+                          <m:r>
+                            <w:rPr>
+                              <w:rFonts w:ascii="Cambria Math" w:hAnsi="Cambria Math"/>
+                              <w:lang w:val="de-DE"/>
+                            </w:rPr>
+                            <m:t>R</m:t>
+                          </m:r>
+                        </m:sub>
+                      </m:sSub>
+                    </m:e>
+                  </m:d>
+                </m:e>
+                <m:sup>
+                  <m:r>
+                    <w:rPr>
+                      <w:rFonts w:ascii="Cambria Math" w:hAnsi="Cambria Math"/>
+                      <w:lang w:val="de-DE"/>
+                    </w:rPr>
+                    <m:t>2</m:t>
+                  </m:r>
+                </m:sup>
+              </m:sSup>
+              <m:r>
+                <w:rPr>
+                  <w:rFonts w:ascii="Cambria Math" w:hAnsi="Cambria Math"/>
+                  <w:lang w:val="de-DE"/>
+                </w:rPr>
+                <m:t>+(</m:t>
+              </m:r>
+              <m:sSub>
+                <m:sSubPr>
+                  <m:ctrlPr>
+                    <w:rPr>
+                      <w:rFonts w:ascii="Cambria Math" w:hAnsi="Cambria Math"/>
+                      <w:i/>
+                      <w:lang w:val="de-DE"/>
+                    </w:rPr>
+                  </m:ctrlPr>
+                </m:sSubPr>
+                <m:e>
+                  <m:r>
+                    <w:rPr>
+                      <w:rFonts w:ascii="Cambria Math" w:hAnsi="Cambria Math"/>
+                      <w:lang w:val="de-DE"/>
+                    </w:rPr>
+                    <m:t>y</m:t>
+                  </m:r>
+                </m:e>
+                <m:sub>
+                  <m:r>
+                    <w:rPr>
+                      <w:rFonts w:ascii="Cambria Math" w:hAnsi="Cambria Math"/>
+                      <w:lang w:val="de-DE"/>
+                    </w:rPr>
+                    <m:t>1-4,S</m:t>
+                  </m:r>
+                </m:sub>
+              </m:sSub>
+              <m:r>
+                <w:rPr>
+                  <w:rFonts w:ascii="Cambria Math" w:hAnsi="Cambria Math"/>
+                  <w:lang w:val="de-DE"/>
+                </w:rPr>
+                <m:t>-</m:t>
+              </m:r>
+              <m:sSub>
+                <m:sSubPr>
+                  <m:ctrlPr>
+                    <w:rPr>
+                      <w:rFonts w:ascii="Cambria Math" w:hAnsi="Cambria Math"/>
+                      <w:i/>
+                      <w:lang w:val="de-DE"/>
+                    </w:rPr>
+                  </m:ctrlPr>
+                </m:sSubPr>
+                <m:e>
+                  <m:r>
+                    <w:rPr>
+                      <w:rFonts w:ascii="Cambria Math" w:hAnsi="Cambria Math"/>
+                      <w:lang w:val="de-DE"/>
+                    </w:rPr>
+                    <m:t>y</m:t>
+                  </m:r>
+                </m:e>
+                <m:sub>
+                  <m:r>
+                    <w:rPr>
+                      <w:rFonts w:ascii="Cambria Math" w:hAnsi="Cambria Math"/>
+                      <w:lang w:val="de-DE"/>
+                    </w:rPr>
+                    <m:t>R</m:t>
+                  </m:r>
+                </m:sub>
+              </m:sSub>
+              <m:r>
+                <w:rPr>
+                  <w:rFonts w:ascii="Cambria Math" w:hAnsi="Cambria Math"/>
+                  <w:lang w:val="de-DE"/>
+                </w:rPr>
+                <m:t>)²</m:t>
+              </m:r>
+            </m:e>
+          </m:rad>
+        </m:oMath>
+      </m:oMathPara>
+    </w:p>
+    <w:p>
+      <w:pPr>
+        <w:pStyle w:val="Beschriftung"/>
+        <w:rPr>
+          <w:lang w:val="de-DE"/>
+        </w:rPr>
+      </w:pPr>
+      <w:r>
+        <w:tab/>
+      </w:r>
+      <w:r>
+        <w:tab/>
+      </w:r>
+      <w:r>
+        <w:tab/>
+      </w:r>
+      <w:r>
+        <w:tab/>
+      </w:r>
+      <w:r>
+        <w:tab/>
+      </w:r>
+      <w:proofErr w:type="spellStart"/>
+      <w:r>
+        <w:t>Formel</w:t>
+      </w:r>
+      <w:proofErr w:type="spellEnd"/>
+      <w:r>
+        <w:t xml:space="preserve"> </w:t>
+      </w:r>
+      <w:r>
+        <w:fldChar w:fldCharType="begin"/>
+      </w:r>
+      <w:r>
+        <w:instrText xml:space="preserve"> SEQ Formel \* ARABIC </w:instrText>
+      </w:r>
+      <w:r>
+        <w:fldChar w:fldCharType="separate"/>
+      </w:r>
+      <w:r>
+        <w:rPr>
+          <w:noProof/>
+        </w:rPr>
+        <w:t>3</w:t>
+      </w:r>
+      <w:r>
+        <w:fldChar w:fldCharType="end"/>
+      </w:r>
     </w:p>
     <w:p>
       <w:pPr>
@@ -3716,9 +4387,117 @@
         <w:rPr>
           <w:lang w:val="de-DE"/>
         </w:rPr>
-        <w:t>Homeing</w:t>
+        <w:t>Collision</w:t>
       </w:r>
       <w:proofErr w:type="spellEnd"/>
+      <w:r>
+        <w:rPr>
+          <w:lang w:val="de-DE"/>
+        </w:rPr>
+        <w:t xml:space="preserve"> </w:t>
+      </w:r>
+      <w:proofErr w:type="spellStart"/>
+      <w:r>
+        <w:rPr>
+          <w:lang w:val="de-DE"/>
+        </w:rPr>
+        <w:t>Avoidance</w:t>
+      </w:r>
+      <w:proofErr w:type="spellEnd"/>
+    </w:p>
+    <w:p>
+      <w:pPr>
+        <w:rPr>
+          <w:lang w:val="de-DE"/>
+        </w:rPr>
+      </w:pPr>
+      <w:r>
+        <w:rPr>
+          <w:lang w:val="de-DE"/>
+        </w:rPr>
+        <w:t xml:space="preserve">Beim autonomen Fahren des Roboters kann es dazukommen, dass dieser an einer Wand oder anderem Hindernis zum </w:t>
+      </w:r>
+      <w:proofErr w:type="spellStart"/>
+      <w:r>
+        <w:rPr>
+          <w:lang w:val="de-DE"/>
+        </w:rPr>
+        <w:t>stehen</w:t>
+      </w:r>
+      <w:proofErr w:type="spellEnd"/>
+      <w:r>
+        <w:rPr>
+          <w:lang w:val="de-DE"/>
+        </w:rPr>
+        <w:t xml:space="preserve"> kommt. Damit wir solche Kollisionen vermeiden werden sie frühzeitig erkannt und vermieden. </w:t>
+      </w:r>
+      <w:r>
+        <w:rPr>
+          <w:lang w:val="de-DE"/>
+        </w:rPr>
+        <w:t xml:space="preserve">Damit er weiterhin durch Türen fahren kann werden die zwei Vorderen und Hintern Sensoren </w:t>
+      </w:r>
+      <w:r>
+        <w:rPr>
+          <w:lang w:val="de-DE"/>
+        </w:rPr>
+        <w:t xml:space="preserve">verwendet. </w:t>
+      </w:r>
+      <w:r>
+        <w:rPr>
+          <w:lang w:val="de-DE"/>
+        </w:rPr>
+        <w:t xml:space="preserve">Es werden </w:t>
+      </w:r>
+      <w:r>
+        <w:rPr>
+          <w:lang w:val="de-DE"/>
+        </w:rPr>
+        <w:t>die gemessenen Distanzen</w:t>
+      </w:r>
+      <w:r>
+        <w:rPr>
+          <w:lang w:val="de-DE"/>
+        </w:rPr>
+        <w:t xml:space="preserve"> der </w:t>
+      </w:r>
+      <w:r>
+        <w:rPr>
+          <w:lang w:val="de-DE"/>
+        </w:rPr>
+        <w:t xml:space="preserve">Sensordaten betrachtet und anhand dieser ein geeigneter Schwellwert festgelegt. </w:t>
+      </w:r>
+      <w:r>
+        <w:rPr>
+          <w:lang w:val="de-DE"/>
+        </w:rPr>
+        <w:t>Sollte ein Hindernis detektiert werden stoppt der Roboter abrupt und dreht sich Vorerst um 180°. Im Nachhinein bew</w:t>
+      </w:r>
+      <w:r>
+        <w:rPr>
+          <w:lang w:val="de-DE"/>
+        </w:rPr>
+        <w:t>egt er sich selbstständig um 0.15</w:t>
+      </w:r>
+      <w:r>
+        <w:rPr>
+          <w:lang w:val="de-DE"/>
+        </w:rPr>
+        <w:t>m um erneut manu</w:t>
+      </w:r>
+      <w:r>
+        <w:rPr>
+          <w:lang w:val="de-DE"/>
+        </w:rPr>
+        <w:t>ell gesteuert werden zu können.</w:t>
+      </w:r>
+    </w:p>
+    <w:p>
+      <w:pPr>
+        <w:rPr>
+          <w:lang w:val="de-DE"/>
+        </w:rPr>
+      </w:pPr>
     </w:p>
     <w:p>
       <w:pPr>
@@ -3727,93 +4506,12 @@
           <w:lang w:val="de-DE"/>
         </w:rPr>
       </w:pPr>
-      <w:proofErr w:type="spellStart"/>
-      <w:r>
-        <w:rPr>
-          <w:lang w:val="de-DE"/>
-        </w:rPr>
-        <w:t>Collision</w:t>
-      </w:r>
-      <w:proofErr w:type="spellEnd"/>
-      <w:r>
-        <w:rPr>
-          <w:lang w:val="de-DE"/>
-        </w:rPr>
-        <w:t xml:space="preserve"> </w:t>
-      </w:r>
-      <w:proofErr w:type="spellStart"/>
-      <w:r>
-        <w:rPr>
-          <w:lang w:val="de-DE"/>
-        </w:rPr>
-        <w:t>Avoidance</w:t>
-      </w:r>
-      <w:proofErr w:type="spellEnd"/>
-    </w:p>
-    <w:p>
-      <w:pPr>
-        <w:rPr>
-          <w:lang w:val="de-DE"/>
-        </w:rPr>
-      </w:pPr>
-      <w:r>
-        <w:rPr>
-          <w:lang w:val="de-DE"/>
-        </w:rPr>
-        <w:t xml:space="preserve">Beim autonomen Fahren des Roboters kann es dazukommen, dass dieser an einer Wand oder anderem Hindernis zum stehen kommt. Damit wir solche Kollisionen vermeiden werden sie frühzeitig erkannt und vermieden. </w:t>
-      </w:r>
-      <w:r>
-        <w:rPr>
-          <w:lang w:val="de-DE"/>
-        </w:rPr>
-        <w:t xml:space="preserve">Damit er weiterhin durch Türen fahren kann werden die zwei Vorderen und Hintern Sensoren </w:t>
-      </w:r>
-      <w:r>
-        <w:rPr>
-          <w:lang w:val="de-DE"/>
-        </w:rPr>
-        <w:t xml:space="preserve">verwendet. </w:t>
-      </w:r>
-      <w:r>
-        <w:rPr>
-          <w:lang w:val="de-DE"/>
-        </w:rPr>
-        <w:t xml:space="preserve">Es werden die gemessen Distanzen der Sensordaten betrachtet und anhand dieser ein geeigneter Schwellwert festgelegt. </w:t>
-      </w:r>
-      <w:r>
-        <w:rPr>
-          <w:lang w:val="de-DE"/>
-        </w:rPr>
-        <w:t xml:space="preserve">Sollte ein Hindernis detektiert werden stoppt der Roboter abrupt und dreht sich Vorerst um 180°. Im Nachhinein bewegt er sich selbstständig um 0.3m um erneut manuell gesteuert werden zu können. </w:t>
-      </w:r>
-      <w:r>
-        <w:rPr>
-          <w:lang w:val="de-DE"/>
-        </w:rPr>
-        <w:t xml:space="preserve">Diese Funktion wird lediglich in </w:t>
-      </w:r>
-      <w:proofErr w:type="spellStart"/>
-      <w:r>
-        <w:rPr>
-          <w:lang w:val="de-DE"/>
-        </w:rPr>
-        <w:t>Homeing</w:t>
-      </w:r>
-      <w:proofErr w:type="spellEnd"/>
-      <w:r>
-        <w:rPr>
-          <w:lang w:val="de-DE"/>
-        </w:rPr>
-        <w:t xml:space="preserve"> Methode und beim manuellen Steuern verwe</w:t>
-      </w:r>
-      <w:r>
-        <w:rPr>
-          <w:lang w:val="de-DE"/>
-        </w:rPr>
-        <w:t>ndet.</w:t>
-      </w:r>
-      <w:bookmarkStart w:id="0" w:name="_GoBack"/>
-      <w:bookmarkEnd w:id="0"/>
+      <w:r>
+        <w:rPr>
+          <w:lang w:val="de-DE"/>
+        </w:rPr>
+        <w:t>Hilfsfunktionen</w:t>
+      </w:r>
     </w:p>
     <w:p>
       <w:pPr>
@@ -3992,23 +4690,6 @@
     </w:p>
     <w:p>
       <w:pPr>
-        <w:pStyle w:val="Referencetext"/>
-      </w:pPr>
-      <w:r>
-        <w:t>H</w:t>
-      </w:r>
-      <w:r>
-        <w:t xml:space="preserve">ier </w:t>
-      </w:r>
-      <w:r>
-        <w:t xml:space="preserve">stehen </w:t>
-      </w:r>
-      <w:r>
-        <w:t>die Literaturquellen</w:t>
-      </w:r>
-    </w:p>
-    <w:p>
-      <w:pPr>
         <w:tabs>
           <w:tab w:val="left" w:pos="720"/>
           <w:tab w:val="left" w:pos="1440"/>
@@ -4027,6 +4708,15 @@
           <w:lang w:val="de-DE"/>
         </w:rPr>
       </w:pPr>
+      <w:hyperlink r:id="rId10" w:history="1">
+        <w:r>
+          <w:rPr>
+            <w:rStyle w:val="Hyperlink"/>
+            <w:lang w:val="de-DE"/>
+          </w:rPr>
+          <w:t>http://www.vermessung-und-geoinformation.de/wp-content/uploads/Auflage_12_Leseprobe_Kap_14.pdf</w:t>
+        </w:r>
+      </w:hyperlink>
     </w:p>
     <w:p>
       <w:pPr>
@@ -4045,27 +4735,10 @@
           <w:tab w:val="left" w:pos="8640"/>
         </w:tabs>
         <w:rPr>
-          <w:lang w:val="de-DE"/>
-        </w:rPr>
-      </w:pPr>
-    </w:p>
-    <w:p>
-      <w:pPr>
-        <w:pStyle w:val="berschrift1"/>
-        <w:numPr>
-          <w:ilvl w:val="0"/>
-          <w:numId w:val="0"/>
-        </w:numPr>
-        <w:rPr>
-          <w:lang w:val="de-DE"/>
-        </w:rPr>
-      </w:pPr>
-      <w:r>
-        <w:rPr>
-          <w:lang w:val="de-DE"/>
-        </w:rPr>
-        <w:t>Appendix (optional)</w:t>
-      </w:r>
+          <w:i/>
+          <w:lang w:val="de-DE"/>
+        </w:rPr>
+      </w:pPr>
     </w:p>
     <w:p>
       <w:pPr>
@@ -4084,6 +4757,237 @@
           <w:tab w:val="left" w:pos="8640"/>
         </w:tabs>
         <w:rPr>
+          <w:rStyle w:val="Hyperlink"/>
+          <w:lang w:val="de-DE"/>
+        </w:rPr>
+      </w:pPr>
+      <w:hyperlink r:id="rId11" w:history="1">
+        <w:r>
+          <w:rPr>
+            <w:rStyle w:val="Hyperlink"/>
+            <w:lang w:val="de-DE"/>
+          </w:rPr>
+          <w:t>https://kamaro-engineering.de/ekf-slam-erklaert-wie-sieht-ein-roboter-die-welt/</w:t>
+        </w:r>
+      </w:hyperlink>
+    </w:p>
+    <w:p>
+      <w:pPr>
+        <w:tabs>
+          <w:tab w:val="left" w:pos="720"/>
+          <w:tab w:val="left" w:pos="1440"/>
+          <w:tab w:val="left" w:pos="2160"/>
+          <w:tab w:val="left" w:pos="2880"/>
+          <w:tab w:val="left" w:pos="3600"/>
+          <w:tab w:val="left" w:pos="4320"/>
+          <w:tab w:val="left" w:pos="5040"/>
+          <w:tab w:val="left" w:pos="5760"/>
+          <w:tab w:val="left" w:pos="6480"/>
+          <w:tab w:val="left" w:pos="7200"/>
+          <w:tab w:val="left" w:pos="7920"/>
+          <w:tab w:val="left" w:pos="8640"/>
+        </w:tabs>
+        <w:rPr>
+          <w:rStyle w:val="Hyperlink"/>
+          <w:lang w:val="de-DE"/>
+        </w:rPr>
+      </w:pPr>
+    </w:p>
+    <w:p>
+      <w:pPr>
+        <w:tabs>
+          <w:tab w:val="left" w:pos="720"/>
+          <w:tab w:val="left" w:pos="1440"/>
+          <w:tab w:val="left" w:pos="2160"/>
+          <w:tab w:val="left" w:pos="2880"/>
+          <w:tab w:val="left" w:pos="3600"/>
+          <w:tab w:val="left" w:pos="4320"/>
+          <w:tab w:val="left" w:pos="5040"/>
+          <w:tab w:val="left" w:pos="5760"/>
+          <w:tab w:val="left" w:pos="6480"/>
+          <w:tab w:val="left" w:pos="7200"/>
+          <w:tab w:val="left" w:pos="7920"/>
+          <w:tab w:val="left" w:pos="8640"/>
+        </w:tabs>
+        <w:rPr>
+          <w:lang w:val="de-DE"/>
+        </w:rPr>
+      </w:pPr>
+      <w:r>
+        <w:rPr>
+          <w:lang w:val="de-DE"/>
+        </w:rPr>
+        <w:t xml:space="preserve">Joachim Hertzberg, Kai </w:t>
+      </w:r>
+      <w:proofErr w:type="spellStart"/>
+      <w:r>
+        <w:rPr>
+          <w:lang w:val="de-DE"/>
+        </w:rPr>
+        <w:t>Lingemann</w:t>
+      </w:r>
+      <w:proofErr w:type="spellEnd"/>
+      <w:r>
+        <w:rPr>
+          <w:lang w:val="de-DE"/>
+        </w:rPr>
+        <w:t xml:space="preserve">, Andreas </w:t>
+      </w:r>
+      <w:proofErr w:type="spellStart"/>
+      <w:r>
+        <w:rPr>
+          <w:lang w:val="de-DE"/>
+        </w:rPr>
+        <w:t>Nüchter</w:t>
+      </w:r>
+      <w:proofErr w:type="spellEnd"/>
+      <w:r>
+        <w:rPr>
+          <w:lang w:val="de-DE"/>
+        </w:rPr>
+        <w:t>: Mobile Roboter 2012</w:t>
+      </w:r>
+    </w:p>
+    <w:p>
+      <w:pPr>
+        <w:tabs>
+          <w:tab w:val="left" w:pos="720"/>
+          <w:tab w:val="left" w:pos="1440"/>
+          <w:tab w:val="left" w:pos="2160"/>
+          <w:tab w:val="left" w:pos="2880"/>
+          <w:tab w:val="left" w:pos="3600"/>
+          <w:tab w:val="left" w:pos="4320"/>
+          <w:tab w:val="left" w:pos="5040"/>
+          <w:tab w:val="left" w:pos="5760"/>
+          <w:tab w:val="left" w:pos="6480"/>
+          <w:tab w:val="left" w:pos="7200"/>
+          <w:tab w:val="left" w:pos="7920"/>
+          <w:tab w:val="left" w:pos="8640"/>
+        </w:tabs>
+        <w:rPr>
+          <w:lang w:val="de-DE"/>
+        </w:rPr>
+      </w:pPr>
+    </w:p>
+    <w:p>
+      <w:pPr>
+        <w:tabs>
+          <w:tab w:val="left" w:pos="720"/>
+          <w:tab w:val="left" w:pos="1440"/>
+          <w:tab w:val="left" w:pos="2160"/>
+          <w:tab w:val="left" w:pos="2880"/>
+          <w:tab w:val="left" w:pos="3600"/>
+          <w:tab w:val="left" w:pos="4320"/>
+          <w:tab w:val="left" w:pos="5040"/>
+          <w:tab w:val="left" w:pos="5760"/>
+          <w:tab w:val="left" w:pos="6480"/>
+          <w:tab w:val="left" w:pos="7200"/>
+          <w:tab w:val="left" w:pos="7920"/>
+          <w:tab w:val="left" w:pos="8640"/>
+        </w:tabs>
+        <w:rPr>
+          <w:lang w:val="de-DE"/>
+        </w:rPr>
+      </w:pPr>
+    </w:p>
+    <w:p>
+      <w:pPr>
+        <w:tabs>
+          <w:tab w:val="left" w:pos="720"/>
+          <w:tab w:val="left" w:pos="1440"/>
+          <w:tab w:val="left" w:pos="2160"/>
+          <w:tab w:val="left" w:pos="2880"/>
+          <w:tab w:val="left" w:pos="3600"/>
+          <w:tab w:val="left" w:pos="4320"/>
+          <w:tab w:val="left" w:pos="5040"/>
+          <w:tab w:val="left" w:pos="5760"/>
+          <w:tab w:val="left" w:pos="6480"/>
+          <w:tab w:val="left" w:pos="7200"/>
+          <w:tab w:val="left" w:pos="7920"/>
+          <w:tab w:val="left" w:pos="8640"/>
+        </w:tabs>
+        <w:rPr>
+          <w:lang w:val="de-DE"/>
+        </w:rPr>
+      </w:pPr>
+    </w:p>
+    <w:p>
+      <w:pPr>
+        <w:tabs>
+          <w:tab w:val="left" w:pos="720"/>
+          <w:tab w:val="left" w:pos="1440"/>
+          <w:tab w:val="left" w:pos="2160"/>
+          <w:tab w:val="left" w:pos="2880"/>
+          <w:tab w:val="left" w:pos="3600"/>
+          <w:tab w:val="left" w:pos="4320"/>
+          <w:tab w:val="left" w:pos="5040"/>
+          <w:tab w:val="left" w:pos="5760"/>
+          <w:tab w:val="left" w:pos="6480"/>
+          <w:tab w:val="left" w:pos="7200"/>
+          <w:tab w:val="left" w:pos="7920"/>
+          <w:tab w:val="left" w:pos="8640"/>
+        </w:tabs>
+        <w:rPr>
+          <w:lang w:val="de-DE"/>
+        </w:rPr>
+      </w:pPr>
+    </w:p>
+    <w:p>
+      <w:pPr>
+        <w:tabs>
+          <w:tab w:val="left" w:pos="720"/>
+          <w:tab w:val="left" w:pos="1440"/>
+          <w:tab w:val="left" w:pos="2160"/>
+          <w:tab w:val="left" w:pos="2880"/>
+          <w:tab w:val="left" w:pos="3600"/>
+          <w:tab w:val="left" w:pos="4320"/>
+          <w:tab w:val="left" w:pos="5040"/>
+          <w:tab w:val="left" w:pos="5760"/>
+          <w:tab w:val="left" w:pos="6480"/>
+          <w:tab w:val="left" w:pos="7200"/>
+          <w:tab w:val="left" w:pos="7920"/>
+          <w:tab w:val="left" w:pos="8640"/>
+        </w:tabs>
+        <w:rPr>
+          <w:lang w:val="de-DE"/>
+        </w:rPr>
+      </w:pPr>
+    </w:p>
+    <w:p>
+      <w:pPr>
+        <w:pStyle w:val="berschrift1"/>
+        <w:numPr>
+          <w:ilvl w:val="0"/>
+          <w:numId w:val="0"/>
+        </w:numPr>
+        <w:rPr>
+          <w:lang w:val="de-DE"/>
+        </w:rPr>
+      </w:pPr>
+      <w:r>
+        <w:rPr>
+          <w:lang w:val="de-DE"/>
+        </w:rPr>
+        <w:t>Appendix (optional)</w:t>
+      </w:r>
+    </w:p>
+    <w:p>
+      <w:pPr>
+        <w:tabs>
+          <w:tab w:val="left" w:pos="720"/>
+          <w:tab w:val="left" w:pos="1440"/>
+          <w:tab w:val="left" w:pos="2160"/>
+          <w:tab w:val="left" w:pos="2880"/>
+          <w:tab w:val="left" w:pos="3600"/>
+          <w:tab w:val="left" w:pos="4320"/>
+          <w:tab w:val="left" w:pos="5040"/>
+          <w:tab w:val="left" w:pos="5760"/>
+          <w:tab w:val="left" w:pos="6480"/>
+          <w:tab w:val="left" w:pos="7200"/>
+          <w:tab w:val="left" w:pos="7920"/>
+          <w:tab w:val="left" w:pos="8640"/>
+        </w:tabs>
+        <w:rPr>
           <w:i/>
           <w:lang w:val="de-DE"/>
         </w:rPr>
@@ -4097,8 +5001,8 @@
       </w:r>
     </w:p>
     <w:sectPr>
-      <w:headerReference w:type="default" r:id="rId9"/>
-      <w:headerReference w:type="first" r:id="rId10"/>
+      <w:headerReference w:type="default" r:id="rId12"/>
+      <w:headerReference w:type="first" r:id="rId13"/>
       <w:type w:val="continuous"/>
       <w:pgSz w:w="11907" w:h="16783" w:code="9"/>
       <w:pgMar w:top="1418" w:right="1134" w:bottom="1418" w:left="1134" w:header="0" w:footer="1077" w:gutter="0"/>
@@ -4114,7 +5018,7 @@
 </file>
 
 <file path=word/endnotes.xml><?xml version="1.0" encoding="utf-8"?>
-<w:endnotes xmlns:wpc="http://schemas.microsoft.com/office/word/2010/wordprocessingCanvas" xmlns:cx="http://schemas.microsoft.com/office/drawing/2014/chartex" xmlns:cx1="http://schemas.microsoft.com/office/drawing/2015/9/8/chartex" xmlns:cx2="http://schemas.microsoft.com/office/drawing/2015/10/21/chartex" xmlns:cx3="http://schemas.microsoft.com/office/drawing/2016/5/9/chartex" xmlns:cx4="http://schemas.microsoft.com/office/drawing/2016/5/10/chartex" xmlns:cx5="http://schemas.microsoft.com/office/drawing/2016/5/11/chartex" xmlns:cx6="http://schemas.microsoft.com/office/drawing/2016/5/12/chartex" xmlns:cx7="http://schemas.microsoft.com/office/drawing/2016/5/13/chartex" xmlns:cx8="http://schemas.microsoft.com/office/drawing/2016/5/14/chartex" xmlns:mc="http://schemas.openxmlformats.org/markup-compatibility/2006" xmlns:aink="http://schemas.microsoft.com/office/drawing/2016/ink" xmlns:am3d="http://schemas.microsoft.com/office/drawing/2017/model3d" xmlns:o="urn:schemas-microsoft-com:office:office" xmlns:r="http://schemas.openxmlformats.org/officeDocument/2006/relationships" xmlns:m="http://schemas.openxmlformats.org/officeDocument/2006/math" xmlns:v="urn:schemas-microsoft-com:vml" xmlns:wp14="http://schemas.microsoft.com/office/word/2010/wordprocessingDrawing" xmlns:wp="http://schemas.openxmlformats.org/drawingml/2006/wordprocessingDrawing" xmlns:w10="urn:schemas-microsoft-com:office:word" xmlns:w="http://schemas.openxmlformats.org/wordprocessingml/2006/main" xmlns:w14="http://schemas.microsoft.com/office/word/2010/wordml" xmlns:w15="http://schemas.microsoft.com/office/word/2012/wordml" xmlns:w16cid="http://schemas.microsoft.com/office/word/2016/wordml/cid" xmlns:w16se="http://schemas.microsoft.com/office/word/2015/wordml/symex" xmlns:wpg="http://schemas.microsoft.com/office/word/2010/wordprocessingGroup" xmlns:wpi="http://schemas.microsoft.com/office/word/2010/wordprocessingInk" xmlns:wne="http://schemas.microsoft.com/office/word/2006/wordml" xmlns:wps="http://schemas.microsoft.com/office/word/2010/wordprocessingShape" mc:Ignorable="w14 w15 w16se w16cid wp14">
+<w:endnotes xmlns:wpc="http://schemas.microsoft.com/office/word/2010/wordprocessingCanvas" xmlns:cx="http://schemas.microsoft.com/office/drawing/2014/chartex" xmlns:cx1="http://schemas.microsoft.com/office/drawing/2015/9/8/chartex" xmlns:mc="http://schemas.openxmlformats.org/markup-compatibility/2006" xmlns:o="urn:schemas-microsoft-com:office:office" xmlns:r="http://schemas.openxmlformats.org/officeDocument/2006/relationships" xmlns:m="http://schemas.openxmlformats.org/officeDocument/2006/math" xmlns:v="urn:schemas-microsoft-com:vml" xmlns:wp14="http://schemas.microsoft.com/office/word/2010/wordprocessingDrawing" xmlns:wp="http://schemas.openxmlformats.org/drawingml/2006/wordprocessingDrawing" xmlns:w10="urn:schemas-microsoft-com:office:word" xmlns:w="http://schemas.openxmlformats.org/wordprocessingml/2006/main" xmlns:w14="http://schemas.microsoft.com/office/word/2010/wordml" xmlns:w15="http://schemas.microsoft.com/office/word/2012/wordml" xmlns:w16se="http://schemas.microsoft.com/office/word/2015/wordml/symex" xmlns:wpg="http://schemas.microsoft.com/office/word/2010/wordprocessingGroup" xmlns:wpi="http://schemas.microsoft.com/office/word/2010/wordprocessingInk" xmlns:wne="http://schemas.microsoft.com/office/word/2006/wordml" xmlns:wps="http://schemas.microsoft.com/office/word/2010/wordprocessingShape" mc:Ignorable="w14 w15 w16se wp14">
   <w:endnote w:type="separator" w:id="-1">
     <w:p>
       <w:r>
@@ -4133,7 +5037,7 @@
 </file>
 
 <file path=word/footnotes.xml><?xml version="1.0" encoding="utf-8"?>
-<w:footnotes xmlns:wpc="http://schemas.microsoft.com/office/word/2010/wordprocessingCanvas" xmlns:cx="http://schemas.microsoft.com/office/drawing/2014/chartex" xmlns:cx1="http://schemas.microsoft.com/office/drawing/2015/9/8/chartex" xmlns:cx2="http://schemas.microsoft.com/office/drawing/2015/10/21/chartex" xmlns:cx3="http://schemas.microsoft.com/office/drawing/2016/5/9/chartex" xmlns:cx4="http://schemas.microsoft.com/office/drawing/2016/5/10/chartex" xmlns:cx5="http://schemas.microsoft.com/office/drawing/2016/5/11/chartex" xmlns:cx6="http://schemas.microsoft.com/office/drawing/2016/5/12/chartex" xmlns:cx7="http://schemas.microsoft.com/office/drawing/2016/5/13/chartex" xmlns:cx8="http://schemas.microsoft.com/office/drawing/2016/5/14/chartex" xmlns:mc="http://schemas.openxmlformats.org/markup-compatibility/2006" xmlns:aink="http://schemas.microsoft.com/office/drawing/2016/ink" xmlns:am3d="http://schemas.microsoft.com/office/drawing/2017/model3d" xmlns:o="urn:schemas-microsoft-com:office:office" xmlns:r="http://schemas.openxmlformats.org/officeDocument/2006/relationships" xmlns:m="http://schemas.openxmlformats.org/officeDocument/2006/math" xmlns:v="urn:schemas-microsoft-com:vml" xmlns:wp14="http://schemas.microsoft.com/office/word/2010/wordprocessingDrawing" xmlns:wp="http://schemas.openxmlformats.org/drawingml/2006/wordprocessingDrawing" xmlns:w10="urn:schemas-microsoft-com:office:word" xmlns:w="http://schemas.openxmlformats.org/wordprocessingml/2006/main" xmlns:w14="http://schemas.microsoft.com/office/word/2010/wordml" xmlns:w15="http://schemas.microsoft.com/office/word/2012/wordml" xmlns:w16cid="http://schemas.microsoft.com/office/word/2016/wordml/cid" xmlns:w16se="http://schemas.microsoft.com/office/word/2015/wordml/symex" xmlns:wpg="http://schemas.microsoft.com/office/word/2010/wordprocessingGroup" xmlns:wpi="http://schemas.microsoft.com/office/word/2010/wordprocessingInk" xmlns:wne="http://schemas.microsoft.com/office/word/2006/wordml" xmlns:wps="http://schemas.microsoft.com/office/word/2010/wordprocessingShape" mc:Ignorable="w14 w15 w16se w16cid wp14">
+<w:footnotes xmlns:wpc="http://schemas.microsoft.com/office/word/2010/wordprocessingCanvas" xmlns:cx="http://schemas.microsoft.com/office/drawing/2014/chartex" xmlns:cx1="http://schemas.microsoft.com/office/drawing/2015/9/8/chartex" xmlns:mc="http://schemas.openxmlformats.org/markup-compatibility/2006" xmlns:o="urn:schemas-microsoft-com:office:office" xmlns:r="http://schemas.openxmlformats.org/officeDocument/2006/relationships" xmlns:m="http://schemas.openxmlformats.org/officeDocument/2006/math" xmlns:v="urn:schemas-microsoft-com:vml" xmlns:wp14="http://schemas.microsoft.com/office/word/2010/wordprocessingDrawing" xmlns:wp="http://schemas.openxmlformats.org/drawingml/2006/wordprocessingDrawing" xmlns:w10="urn:schemas-microsoft-com:office:word" xmlns:w="http://schemas.openxmlformats.org/wordprocessingml/2006/main" xmlns:w14="http://schemas.microsoft.com/office/word/2010/wordml" xmlns:w15="http://schemas.microsoft.com/office/word/2012/wordml" xmlns:w16se="http://schemas.microsoft.com/office/word/2015/wordml/symex" xmlns:wpg="http://schemas.microsoft.com/office/word/2010/wordprocessingGroup" xmlns:wpi="http://schemas.microsoft.com/office/word/2010/wordprocessingInk" xmlns:wne="http://schemas.microsoft.com/office/word/2006/wordml" xmlns:wps="http://schemas.microsoft.com/office/word/2010/wordprocessingShape" mc:Ignorable="w14 w15 w16se wp14">
   <w:footnote w:type="separator" w:id="-1">
     <w:p>
       <w:r>
@@ -4152,7 +5056,7 @@
 </file>
 
 <file path=word/header1.xml><?xml version="1.0" encoding="utf-8"?>
-<w:hdr xmlns:wpc="http://schemas.microsoft.com/office/word/2010/wordprocessingCanvas" xmlns:cx="http://schemas.microsoft.com/office/drawing/2014/chartex" xmlns:cx1="http://schemas.microsoft.com/office/drawing/2015/9/8/chartex" xmlns:cx2="http://schemas.microsoft.com/office/drawing/2015/10/21/chartex" xmlns:cx3="http://schemas.microsoft.com/office/drawing/2016/5/9/chartex" xmlns:cx4="http://schemas.microsoft.com/office/drawing/2016/5/10/chartex" xmlns:cx5="http://schemas.microsoft.com/office/drawing/2016/5/11/chartex" xmlns:cx6="http://schemas.microsoft.com/office/drawing/2016/5/12/chartex" xmlns:cx7="http://schemas.microsoft.com/office/drawing/2016/5/13/chartex" xmlns:cx8="http://schemas.microsoft.com/office/drawing/2016/5/14/chartex" xmlns:mc="http://schemas.openxmlformats.org/markup-compatibility/2006" xmlns:aink="http://schemas.microsoft.com/office/drawing/2016/ink" xmlns:am3d="http://schemas.microsoft.com/office/drawing/2017/model3d" xmlns:o="urn:schemas-microsoft-com:office:office" xmlns:r="http://schemas.openxmlformats.org/officeDocument/2006/relationships" xmlns:m="http://schemas.openxmlformats.org/officeDocument/2006/math" xmlns:v="urn:schemas-microsoft-com:vml" xmlns:wp14="http://schemas.microsoft.com/office/word/2010/wordprocessingDrawing" xmlns:wp="http://schemas.openxmlformats.org/drawingml/2006/wordprocessingDrawing" xmlns:w10="urn:schemas-microsoft-com:office:word" xmlns:w="http://schemas.openxmlformats.org/wordprocessingml/2006/main" xmlns:w14="http://schemas.microsoft.com/office/word/2010/wordml" xmlns:w15="http://schemas.microsoft.com/office/word/2012/wordml" xmlns:w16cid="http://schemas.microsoft.com/office/word/2016/wordml/cid" xmlns:w16se="http://schemas.microsoft.com/office/word/2015/wordml/symex" xmlns:wpg="http://schemas.microsoft.com/office/word/2010/wordprocessingGroup" xmlns:wpi="http://schemas.microsoft.com/office/word/2010/wordprocessingInk" xmlns:wne="http://schemas.microsoft.com/office/word/2006/wordml" xmlns:wps="http://schemas.microsoft.com/office/word/2010/wordprocessingShape" mc:Ignorable="w14 w15 w16se w16cid wp14">
+<w:hdr xmlns:wpc="http://schemas.microsoft.com/office/word/2010/wordprocessingCanvas" xmlns:cx="http://schemas.microsoft.com/office/drawing/2014/chartex" xmlns:cx1="http://schemas.microsoft.com/office/drawing/2015/9/8/chartex" xmlns:mc="http://schemas.openxmlformats.org/markup-compatibility/2006" xmlns:o="urn:schemas-microsoft-com:office:office" xmlns:r="http://schemas.openxmlformats.org/officeDocument/2006/relationships" xmlns:m="http://schemas.openxmlformats.org/officeDocument/2006/math" xmlns:v="urn:schemas-microsoft-com:vml" xmlns:wp14="http://schemas.microsoft.com/office/word/2010/wordprocessingDrawing" xmlns:wp="http://schemas.openxmlformats.org/drawingml/2006/wordprocessingDrawing" xmlns:w10="urn:schemas-microsoft-com:office:word" xmlns:w="http://schemas.openxmlformats.org/wordprocessingml/2006/main" xmlns:w14="http://schemas.microsoft.com/office/word/2010/wordml" xmlns:w15="http://schemas.microsoft.com/office/word/2012/wordml" xmlns:w16se="http://schemas.microsoft.com/office/word/2015/wordml/symex" xmlns:wpg="http://schemas.microsoft.com/office/word/2010/wordprocessingGroup" xmlns:wpi="http://schemas.microsoft.com/office/word/2010/wordprocessingInk" xmlns:wne="http://schemas.microsoft.com/office/word/2006/wordml" xmlns:wps="http://schemas.microsoft.com/office/word/2010/wordprocessingShape" mc:Ignorable="w14 w15 w16se wp14">
   <w:p>
     <w:pPr>
       <w:pStyle w:val="Kopfzeile"/>
@@ -4165,7 +5069,7 @@
 </file>
 
 <file path=word/header2.xml><?xml version="1.0" encoding="utf-8"?>
-<w:hdr xmlns:wpc="http://schemas.microsoft.com/office/word/2010/wordprocessingCanvas" xmlns:cx="http://schemas.microsoft.com/office/drawing/2014/chartex" xmlns:cx1="http://schemas.microsoft.com/office/drawing/2015/9/8/chartex" xmlns:cx2="http://schemas.microsoft.com/office/drawing/2015/10/21/chartex" xmlns:cx3="http://schemas.microsoft.com/office/drawing/2016/5/9/chartex" xmlns:cx4="http://schemas.microsoft.com/office/drawing/2016/5/10/chartex" xmlns:cx5="http://schemas.microsoft.com/office/drawing/2016/5/11/chartex" xmlns:cx6="http://schemas.microsoft.com/office/drawing/2016/5/12/chartex" xmlns:cx7="http://schemas.microsoft.com/office/drawing/2016/5/13/chartex" xmlns:cx8="http://schemas.microsoft.com/office/drawing/2016/5/14/chartex" xmlns:mc="http://schemas.openxmlformats.org/markup-compatibility/2006" xmlns:aink="http://schemas.microsoft.com/office/drawing/2016/ink" xmlns:am3d="http://schemas.microsoft.com/office/drawing/2017/model3d" xmlns:o="urn:schemas-microsoft-com:office:office" xmlns:r="http://schemas.openxmlformats.org/officeDocument/2006/relationships" xmlns:m="http://schemas.openxmlformats.org/officeDocument/2006/math" xmlns:v="urn:schemas-microsoft-com:vml" xmlns:wp14="http://schemas.microsoft.com/office/word/2010/wordprocessingDrawing" xmlns:wp="http://schemas.openxmlformats.org/drawingml/2006/wordprocessingDrawing" xmlns:w10="urn:schemas-microsoft-com:office:word" xmlns:w="http://schemas.openxmlformats.org/wordprocessingml/2006/main" xmlns:w14="http://schemas.microsoft.com/office/word/2010/wordml" xmlns:w15="http://schemas.microsoft.com/office/word/2012/wordml" xmlns:w16cid="http://schemas.microsoft.com/office/word/2016/wordml/cid" xmlns:w16se="http://schemas.microsoft.com/office/word/2015/wordml/symex" xmlns:wpg="http://schemas.microsoft.com/office/word/2010/wordprocessingGroup" xmlns:wpi="http://schemas.microsoft.com/office/word/2010/wordprocessingInk" xmlns:wne="http://schemas.microsoft.com/office/word/2006/wordml" xmlns:wps="http://schemas.microsoft.com/office/word/2010/wordprocessingShape" mc:Ignorable="w14 w15 w16se w16cid wp14">
+<w:hdr xmlns:wpc="http://schemas.microsoft.com/office/word/2010/wordprocessingCanvas" xmlns:cx="http://schemas.microsoft.com/office/drawing/2014/chartex" xmlns:cx1="http://schemas.microsoft.com/office/drawing/2015/9/8/chartex" xmlns:mc="http://schemas.openxmlformats.org/markup-compatibility/2006" xmlns:o="urn:schemas-microsoft-com:office:office" xmlns:r="http://schemas.openxmlformats.org/officeDocument/2006/relationships" xmlns:m="http://schemas.openxmlformats.org/officeDocument/2006/math" xmlns:v="urn:schemas-microsoft-com:vml" xmlns:wp14="http://schemas.microsoft.com/office/word/2010/wordprocessingDrawing" xmlns:wp="http://schemas.openxmlformats.org/drawingml/2006/wordprocessingDrawing" xmlns:w10="urn:schemas-microsoft-com:office:word" xmlns:w="http://schemas.openxmlformats.org/wordprocessingml/2006/main" xmlns:w14="http://schemas.microsoft.com/office/word/2010/wordml" xmlns:w15="http://schemas.microsoft.com/office/word/2012/wordml" xmlns:w16se="http://schemas.microsoft.com/office/word/2015/wordml/symex" xmlns:wpg="http://schemas.microsoft.com/office/word/2010/wordprocessingGroup" xmlns:wpi="http://schemas.microsoft.com/office/word/2010/wordprocessingInk" xmlns:wne="http://schemas.microsoft.com/office/word/2006/wordml" xmlns:wps="http://schemas.microsoft.com/office/word/2010/wordprocessingShape" mc:Ignorable="w14 w15 w16se wp14">
   <w:p>
     <w:pPr>
       <w:pStyle w:val="Kopfzeile"/>
@@ -4175,7 +5079,7 @@
 </file>
 
 <file path=word/numbering.xml><?xml version="1.0" encoding="utf-8"?>
-<w:numbering xmlns:wpc="http://schemas.microsoft.com/office/word/2010/wordprocessingCanvas" xmlns:cx="http://schemas.microsoft.com/office/drawing/2014/chartex" xmlns:cx1="http://schemas.microsoft.com/office/drawing/2015/9/8/chartex" xmlns:cx2="http://schemas.microsoft.com/office/drawing/2015/10/21/chartex" xmlns:cx3="http://schemas.microsoft.com/office/drawing/2016/5/9/chartex" xmlns:cx4="http://schemas.microsoft.com/office/drawing/2016/5/10/chartex" xmlns:cx5="http://schemas.microsoft.com/office/drawing/2016/5/11/chartex" xmlns:cx6="http://schemas.microsoft.com/office/drawing/2016/5/12/chartex" xmlns:cx7="http://schemas.microsoft.com/office/drawing/2016/5/13/chartex" xmlns:cx8="http://schemas.microsoft.com/office/drawing/2016/5/14/chartex" xmlns:mc="http://schemas.openxmlformats.org/markup-compatibility/2006" xmlns:aink="http://schemas.microsoft.com/office/drawing/2016/ink" xmlns:am3d="http://schemas.microsoft.com/office/drawing/2017/model3d" xmlns:o="urn:schemas-microsoft-com:office:office" xmlns:r="http://schemas.openxmlformats.org/officeDocument/2006/relationships" xmlns:m="http://schemas.openxmlformats.org/officeDocument/2006/math" xmlns:v="urn:schemas-microsoft-com:vml" xmlns:wp14="http://schemas.microsoft.com/office/word/2010/wordprocessingDrawing" xmlns:wp="http://schemas.openxmlformats.org/drawingml/2006/wordprocessingDrawing" xmlns:w10="urn:schemas-microsoft-com:office:word" xmlns:w="http://schemas.openxmlformats.org/wordprocessingml/2006/main" xmlns:w14="http://schemas.microsoft.com/office/word/2010/wordml" xmlns:w15="http://schemas.microsoft.com/office/word/2012/wordml" xmlns:w16cid="http://schemas.microsoft.com/office/word/2016/wordml/cid" xmlns:w16se="http://schemas.microsoft.com/office/word/2015/wordml/symex" xmlns:wpg="http://schemas.microsoft.com/office/word/2010/wordprocessingGroup" xmlns:wpi="http://schemas.microsoft.com/office/word/2010/wordprocessingInk" xmlns:wne="http://schemas.microsoft.com/office/word/2006/wordml" xmlns:wps="http://schemas.microsoft.com/office/word/2010/wordprocessingShape" mc:Ignorable="w14 w15 w16se w16cid wp14">
+<w:numbering xmlns:wpc="http://schemas.microsoft.com/office/word/2010/wordprocessingCanvas" xmlns:cx="http://schemas.microsoft.com/office/drawing/2014/chartex" xmlns:cx1="http://schemas.microsoft.com/office/drawing/2015/9/8/chartex" xmlns:mc="http://schemas.openxmlformats.org/markup-compatibility/2006" xmlns:o="urn:schemas-microsoft-com:office:office" xmlns:r="http://schemas.openxmlformats.org/officeDocument/2006/relationships" xmlns:m="http://schemas.openxmlformats.org/officeDocument/2006/math" xmlns:v="urn:schemas-microsoft-com:vml" xmlns:wp14="http://schemas.microsoft.com/office/word/2010/wordprocessingDrawing" xmlns:wp="http://schemas.openxmlformats.org/drawingml/2006/wordprocessingDrawing" xmlns:w10="urn:schemas-microsoft-com:office:word" xmlns:w="http://schemas.openxmlformats.org/wordprocessingml/2006/main" xmlns:w14="http://schemas.microsoft.com/office/word/2010/wordml" xmlns:w15="http://schemas.microsoft.com/office/word/2012/wordml" xmlns:w16se="http://schemas.microsoft.com/office/word/2015/wordml/symex" xmlns:wpg="http://schemas.microsoft.com/office/word/2010/wordprocessingGroup" xmlns:wpi="http://schemas.microsoft.com/office/word/2010/wordprocessingInk" xmlns:wne="http://schemas.microsoft.com/office/word/2006/wordml" xmlns:wps="http://schemas.microsoft.com/office/word/2010/wordprocessingShape" mc:Ignorable="w14 w15 w16se wp14">
   <w:abstractNum w:abstractNumId="0" w15:restartNumberingAfterBreak="0">
     <w:nsid w:val="FFFFFF89"/>
     <w:multiLevelType w:val="singleLevel"/>
@@ -4183,7 +5087,7 @@
     <w:lvl w:ilvl="0">
       <w:start w:val="1"/>
       <w:numFmt w:val="bullet"/>
-      <w:pStyle w:val="Listbullet"/>
+      <w:pStyle w:val="Aufzhlungszeichen1"/>
       <w:lvlText w:val=""/>
       <w:lvlJc w:val="left"/>
       <w:pPr>
@@ -4675,7 +5579,7 @@
 </file>
 
 <file path=word/styles.xml><?xml version="1.0" encoding="utf-8"?>
-<w:styles xmlns:mc="http://schemas.openxmlformats.org/markup-compatibility/2006" xmlns:r="http://schemas.openxmlformats.org/officeDocument/2006/relationships" xmlns:w="http://schemas.openxmlformats.org/wordprocessingml/2006/main" xmlns:w14="http://schemas.microsoft.com/office/word/2010/wordml" xmlns:w15="http://schemas.microsoft.com/office/word/2012/wordml" xmlns:w16cid="http://schemas.microsoft.com/office/word/2016/wordml/cid" xmlns:w16se="http://schemas.microsoft.com/office/word/2015/wordml/symex" mc:Ignorable="w14 w15 w16se w16cid">
+<w:styles xmlns:mc="http://schemas.openxmlformats.org/markup-compatibility/2006" xmlns:r="http://schemas.openxmlformats.org/officeDocument/2006/relationships" xmlns:w="http://schemas.openxmlformats.org/wordprocessingml/2006/main" xmlns:w14="http://schemas.microsoft.com/office/word/2010/wordml" xmlns:w15="http://schemas.microsoft.com/office/word/2012/wordml" xmlns:w16se="http://schemas.microsoft.com/office/word/2015/wordml/symex" mc:Ignorable="w14 w15 w16se">
   <w:docDefaults>
     <w:rPrDefault>
       <w:rPr>
@@ -4685,7 +5589,7 @@
     </w:rPrDefault>
     <w:pPrDefault/>
   </w:docDefaults>
-  <w:latentStyles w:defLockedState="0" w:defUIPriority="99" w:defSemiHidden="0" w:defUnhideWhenUsed="0" w:defQFormat="0" w:count="375">
+  <w:latentStyles w:defLockedState="0" w:defUIPriority="99" w:defSemiHidden="0" w:defUnhideWhenUsed="0" w:defQFormat="0" w:count="371">
     <w:lsdException w:name="Normal" w:uiPriority="0" w:qFormat="1"/>
     <w:lsdException w:name="heading 1" w:uiPriority="0" w:qFormat="1"/>
     <w:lsdException w:name="heading 2" w:uiPriority="0" w:qFormat="1"/>
@@ -5057,10 +5961,6 @@
     <w:lsdException w:name="List Table 5 Dark Accent 6" w:uiPriority="50"/>
     <w:lsdException w:name="List Table 6 Colorful Accent 6" w:uiPriority="51"/>
     <w:lsdException w:name="List Table 7 Colorful Accent 6" w:uiPriority="52"/>
-    <w:lsdException w:name="Mention" w:semiHidden="1" w:unhideWhenUsed="1"/>
-    <w:lsdException w:name="Smart Hyperlink" w:semiHidden="1" w:unhideWhenUsed="1"/>
-    <w:lsdException w:name="Hashtag" w:semiHidden="1" w:unhideWhenUsed="1"/>
-    <w:lsdException w:name="Unresolved Mention" w:semiHidden="1" w:unhideWhenUsed="1"/>
   </w:latentStyles>
   <w:style w:type="paragraph" w:default="1" w:styleId="Standard">
     <w:name w:val="Normal"/>
@@ -5264,7 +6164,9 @@
   </w:style>
   <w:style w:type="character" w:default="1" w:styleId="Absatz-Standardschriftart">
     <w:name w:val="Default Paragraph Font"/>
+    <w:uiPriority w:val="1"/>
     <w:semiHidden/>
+    <w:unhideWhenUsed/>
   </w:style>
   <w:style w:type="table" w:default="1" w:styleId="NormaleTabelle">
     <w:name w:val="Normal Table"/>
@@ -5472,8 +6374,8 @@
     <w:name w:val="Table footnote"/>
     <w:basedOn w:val="Standard"/>
   </w:style>
-  <w:style w:type="paragraph" w:customStyle="1" w:styleId="Listbullet">
-    <w:name w:val="List bullet"/>
+  <w:style w:type="paragraph" w:customStyle="1" w:styleId="Aufzhlungszeichen1">
+    <w:name w:val="Aufzählungszeichen1"/>
     <w:basedOn w:val="Standard"/>
     <w:autoRedefine/>
     <w:pPr>
@@ -6135,7 +7037,7 @@
 </file>
 
 <file path=customXml/itemProps1.xml><?xml version="1.0" encoding="utf-8"?>
-<ds:datastoreItem xmlns:ds="http://schemas.openxmlformats.org/officeDocument/2006/customXml" ds:itemID="{10ADBFFF-9372-462B-AC8C-B3BEADABE4AD}">
+<ds:datastoreItem xmlns:ds="http://schemas.openxmlformats.org/officeDocument/2006/customXml" ds:itemID="{D9DB4885-DEE9-4216-AA9C-965502730030}">
   <ds:schemaRefs>
     <ds:schemaRef ds:uri="http://schemas.openxmlformats.org/officeDocument/2006/bibliography"/>
   </ds:schemaRefs>

</xml_diff>